<commit_message>
Report Updates + Home page styling.
</commit_message>
<xml_diff>
--- a/Documents/CS408 - Project Report.docx
+++ b/Documents/CS408 - Project Report.docx
@@ -99,7 +99,7 @@
       <w:pPr>
         <w:pStyle w:val="Heading1"/>
       </w:pPr>
-      <w:bookmarkStart w:id="0" w:name="_Toc14721710"/>
+      <w:bookmarkStart w:id="0" w:name="_Toc14771178"/>
       <w:r>
         <w:lastRenderedPageBreak/>
         <w:t>Abstract</w:t>
@@ -119,7 +119,7 @@
       <w:pPr>
         <w:pStyle w:val="Heading1"/>
       </w:pPr>
-      <w:bookmarkStart w:id="1" w:name="_Toc14721711"/>
+      <w:bookmarkStart w:id="1" w:name="_Toc14771179"/>
       <w:r>
         <w:lastRenderedPageBreak/>
         <w:t>Acknowledgements</w:t>
@@ -137,7 +137,7 @@
       <w:pPr>
         <w:pStyle w:val="Heading1"/>
       </w:pPr>
-      <w:bookmarkStart w:id="2" w:name="_Toc14721712"/>
+      <w:bookmarkStart w:id="2" w:name="_Toc14771180"/>
       <w:r>
         <w:lastRenderedPageBreak/>
         <w:t>Table of Contents</w:t>
@@ -166,7 +166,7 @@
       <w:r>
         <w:fldChar w:fldCharType="separate"/>
       </w:r>
-      <w:hyperlink w:anchor="_Toc14721710" w:history="1">
+      <w:hyperlink w:anchor="_Toc14771178" w:history="1">
         <w:r>
           <w:rPr>
             <w:rStyle w:val="Hyperlink"/>
@@ -193,7 +193,7 @@
             <w:noProof/>
             <w:webHidden/>
           </w:rPr>
-          <w:instrText xml:space="preserve"> PAGEREF _Toc14721710 \h </w:instrText>
+          <w:instrText xml:space="preserve"> PAGEREF _Toc14771178 \h </w:instrText>
         </w:r>
         <w:r>
           <w:rPr>
@@ -236,7 +236,7 @@
           <w:lang w:eastAsia="en-GB"/>
         </w:rPr>
       </w:pPr>
-      <w:hyperlink w:anchor="_Toc14721711" w:history="1">
+      <w:hyperlink w:anchor="_Toc14771179" w:history="1">
         <w:r>
           <w:rPr>
             <w:rStyle w:val="Hyperlink"/>
@@ -263,7 +263,7 @@
             <w:noProof/>
             <w:webHidden/>
           </w:rPr>
-          <w:instrText xml:space="preserve"> PAGEREF _Toc14721711 \h </w:instrText>
+          <w:instrText xml:space="preserve"> PAGEREF _Toc14771179 \h </w:instrText>
         </w:r>
         <w:r>
           <w:rPr>
@@ -306,7 +306,7 @@
           <w:lang w:eastAsia="en-GB"/>
         </w:rPr>
       </w:pPr>
-      <w:hyperlink w:anchor="_Toc14721712" w:history="1">
+      <w:hyperlink w:anchor="_Toc14771180" w:history="1">
         <w:r>
           <w:rPr>
             <w:rStyle w:val="Hyperlink"/>
@@ -333,7 +333,7 @@
             <w:noProof/>
             <w:webHidden/>
           </w:rPr>
-          <w:instrText xml:space="preserve"> PAGEREF _Toc14721712 \h </w:instrText>
+          <w:instrText xml:space="preserve"> PAGEREF _Toc14771180 \h </w:instrText>
         </w:r>
         <w:r>
           <w:rPr>
@@ -376,7 +376,7 @@
           <w:lang w:eastAsia="en-GB"/>
         </w:rPr>
       </w:pPr>
-      <w:hyperlink w:anchor="_Toc14721713" w:history="1">
+      <w:hyperlink w:anchor="_Toc14771181" w:history="1">
         <w:r>
           <w:rPr>
             <w:rStyle w:val="Hyperlink"/>
@@ -403,7 +403,7 @@
             <w:noProof/>
             <w:webHidden/>
           </w:rPr>
-          <w:instrText xml:space="preserve"> PAGEREF _Toc14721713 \h </w:instrText>
+          <w:instrText xml:space="preserve"> PAGEREF _Toc14771181 \h </w:instrText>
         </w:r>
         <w:r>
           <w:rPr>
@@ -446,7 +446,7 @@
           <w:lang w:eastAsia="en-GB"/>
         </w:rPr>
       </w:pPr>
-      <w:hyperlink w:anchor="_Toc14721714" w:history="1">
+      <w:hyperlink w:anchor="_Toc14771182" w:history="1">
         <w:r>
           <w:rPr>
             <w:rStyle w:val="Hyperlink"/>
@@ -473,7 +473,7 @@
             <w:noProof/>
             <w:webHidden/>
           </w:rPr>
-          <w:instrText xml:space="preserve"> PAGEREF _Toc14721714 \h </w:instrText>
+          <w:instrText xml:space="preserve"> PAGEREF _Toc14771182 \h </w:instrText>
         </w:r>
         <w:r>
           <w:rPr>
@@ -516,7 +516,7 @@
           <w:lang w:eastAsia="en-GB"/>
         </w:rPr>
       </w:pPr>
-      <w:hyperlink w:anchor="_Toc14721715" w:history="1">
+      <w:hyperlink w:anchor="_Toc14771183" w:history="1">
         <w:r>
           <w:rPr>
             <w:rStyle w:val="Hyperlink"/>
@@ -543,7 +543,7 @@
             <w:noProof/>
             <w:webHidden/>
           </w:rPr>
-          <w:instrText xml:space="preserve"> PAGEREF _Toc14721715 \h </w:instrText>
+          <w:instrText xml:space="preserve"> PAGEREF _Toc14771183 \h </w:instrText>
         </w:r>
         <w:r>
           <w:rPr>
@@ -586,7 +586,7 @@
           <w:lang w:eastAsia="en-GB"/>
         </w:rPr>
       </w:pPr>
-      <w:hyperlink w:anchor="_Toc14721716" w:history="1">
+      <w:hyperlink w:anchor="_Toc14771184" w:history="1">
         <w:r>
           <w:rPr>
             <w:rStyle w:val="Hyperlink"/>
@@ -613,7 +613,7 @@
             <w:noProof/>
             <w:webHidden/>
           </w:rPr>
-          <w:instrText xml:space="preserve"> PAGEREF _Toc14721716 \h </w:instrText>
+          <w:instrText xml:space="preserve"> PAGEREF _Toc14771184 \h </w:instrText>
         </w:r>
         <w:r>
           <w:rPr>
@@ -656,7 +656,7 @@
           <w:lang w:eastAsia="en-GB"/>
         </w:rPr>
       </w:pPr>
-      <w:hyperlink w:anchor="_Toc14721717" w:history="1">
+      <w:hyperlink w:anchor="_Toc14771185" w:history="1">
         <w:r>
           <w:rPr>
             <w:rStyle w:val="Hyperlink"/>
@@ -683,7 +683,7 @@
             <w:noProof/>
             <w:webHidden/>
           </w:rPr>
-          <w:instrText xml:space="preserve"> PAGEREF _Toc14721717 \h </w:instrText>
+          <w:instrText xml:space="preserve"> PAGEREF _Toc14771185 \h </w:instrText>
         </w:r>
         <w:r>
           <w:rPr>
@@ -726,7 +726,7 @@
           <w:lang w:eastAsia="en-GB"/>
         </w:rPr>
       </w:pPr>
-      <w:hyperlink w:anchor="_Toc14721718" w:history="1">
+      <w:hyperlink w:anchor="_Toc14771186" w:history="1">
         <w:r>
           <w:rPr>
             <w:rStyle w:val="Hyperlink"/>
@@ -753,7 +753,7 @@
             <w:noProof/>
             <w:webHidden/>
           </w:rPr>
-          <w:instrText xml:space="preserve"> PAGEREF _Toc14721718 \h </w:instrText>
+          <w:instrText xml:space="preserve"> PAGEREF _Toc14771186 \h </w:instrText>
         </w:r>
         <w:r>
           <w:rPr>
@@ -796,7 +796,7 @@
           <w:lang w:eastAsia="en-GB"/>
         </w:rPr>
       </w:pPr>
-      <w:hyperlink w:anchor="_Toc14721719" w:history="1">
+      <w:hyperlink w:anchor="_Toc14771187" w:history="1">
         <w:r>
           <w:rPr>
             <w:rStyle w:val="Hyperlink"/>
@@ -823,7 +823,7 @@
             <w:noProof/>
             <w:webHidden/>
           </w:rPr>
-          <w:instrText xml:space="preserve"> PAGEREF _Toc14721719 \h </w:instrText>
+          <w:instrText xml:space="preserve"> PAGEREF _Toc14771187 \h </w:instrText>
         </w:r>
         <w:r>
           <w:rPr>
@@ -866,7 +866,7 @@
           <w:lang w:eastAsia="en-GB"/>
         </w:rPr>
       </w:pPr>
-      <w:hyperlink w:anchor="_Toc14721720" w:history="1">
+      <w:hyperlink w:anchor="_Toc14771188" w:history="1">
         <w:r>
           <w:rPr>
             <w:rStyle w:val="Hyperlink"/>
@@ -893,7 +893,7 @@
             <w:noProof/>
             <w:webHidden/>
           </w:rPr>
-          <w:instrText xml:space="preserve"> PAGEREF _Toc14721720 \h </w:instrText>
+          <w:instrText xml:space="preserve"> PAGEREF _Toc14771188 \h </w:instrText>
         </w:r>
         <w:r>
           <w:rPr>
@@ -936,7 +936,7 @@
           <w:lang w:eastAsia="en-GB"/>
         </w:rPr>
       </w:pPr>
-      <w:hyperlink w:anchor="_Toc14721721" w:history="1">
+      <w:hyperlink w:anchor="_Toc14771189" w:history="1">
         <w:r>
           <w:rPr>
             <w:rStyle w:val="Hyperlink"/>
@@ -963,7 +963,7 @@
             <w:noProof/>
             <w:webHidden/>
           </w:rPr>
-          <w:instrText xml:space="preserve"> PAGEREF _Toc14721721 \h </w:instrText>
+          <w:instrText xml:space="preserve"> PAGEREF _Toc14771189 \h </w:instrText>
         </w:r>
         <w:r>
           <w:rPr>
@@ -1006,7 +1006,7 @@
           <w:lang w:eastAsia="en-GB"/>
         </w:rPr>
       </w:pPr>
-      <w:hyperlink w:anchor="_Toc14721722" w:history="1">
+      <w:hyperlink w:anchor="_Toc14771190" w:history="1">
         <w:r>
           <w:rPr>
             <w:rStyle w:val="Hyperlink"/>
@@ -1033,7 +1033,7 @@
             <w:noProof/>
             <w:webHidden/>
           </w:rPr>
-          <w:instrText xml:space="preserve"> PAGEREF _Toc14721722 \h </w:instrText>
+          <w:instrText xml:space="preserve"> PAGEREF _Toc14771190 \h </w:instrText>
         </w:r>
         <w:r>
           <w:rPr>
@@ -1076,7 +1076,7 @@
           <w:lang w:eastAsia="en-GB"/>
         </w:rPr>
       </w:pPr>
-      <w:hyperlink w:anchor="_Toc14721723" w:history="1">
+      <w:hyperlink w:anchor="_Toc14771191" w:history="1">
         <w:r>
           <w:rPr>
             <w:rStyle w:val="Hyperlink"/>
@@ -1103,7 +1103,7 @@
             <w:noProof/>
             <w:webHidden/>
           </w:rPr>
-          <w:instrText xml:space="preserve"> PAGEREF _Toc14721723 \h </w:instrText>
+          <w:instrText xml:space="preserve"> PAGEREF _Toc14771191 \h </w:instrText>
         </w:r>
         <w:r>
           <w:rPr>
@@ -1146,7 +1146,7 @@
           <w:lang w:eastAsia="en-GB"/>
         </w:rPr>
       </w:pPr>
-      <w:hyperlink w:anchor="_Toc14721724" w:history="1">
+      <w:hyperlink w:anchor="_Toc14771192" w:history="1">
         <w:r>
           <w:rPr>
             <w:rStyle w:val="Hyperlink"/>
@@ -1173,7 +1173,7 @@
             <w:noProof/>
             <w:webHidden/>
           </w:rPr>
-          <w:instrText xml:space="preserve"> PAGEREF _Toc14721724 \h </w:instrText>
+          <w:instrText xml:space="preserve"> PAGEREF _Toc14771192 \h </w:instrText>
         </w:r>
         <w:r>
           <w:rPr>
@@ -1216,7 +1216,7 @@
           <w:lang w:eastAsia="en-GB"/>
         </w:rPr>
       </w:pPr>
-      <w:hyperlink w:anchor="_Toc14721725" w:history="1">
+      <w:hyperlink w:anchor="_Toc14771193" w:history="1">
         <w:r>
           <w:rPr>
             <w:rStyle w:val="Hyperlink"/>
@@ -1243,7 +1243,7 @@
             <w:noProof/>
             <w:webHidden/>
           </w:rPr>
-          <w:instrText xml:space="preserve"> PAGEREF _Toc14721725 \h </w:instrText>
+          <w:instrText xml:space="preserve"> PAGEREF _Toc14771193 \h </w:instrText>
         </w:r>
         <w:r>
           <w:rPr>
@@ -1286,7 +1286,7 @@
           <w:lang w:eastAsia="en-GB"/>
         </w:rPr>
       </w:pPr>
-      <w:hyperlink w:anchor="_Toc14721726" w:history="1">
+      <w:hyperlink w:anchor="_Toc14771194" w:history="1">
         <w:r>
           <w:rPr>
             <w:rStyle w:val="Hyperlink"/>
@@ -1313,7 +1313,7 @@
             <w:noProof/>
             <w:webHidden/>
           </w:rPr>
-          <w:instrText xml:space="preserve"> PAGEREF _Toc14721726 \h </w:instrText>
+          <w:instrText xml:space="preserve"> PAGEREF _Toc14771194 \h </w:instrText>
         </w:r>
         <w:r>
           <w:rPr>
@@ -1356,7 +1356,7 @@
           <w:lang w:eastAsia="en-GB"/>
         </w:rPr>
       </w:pPr>
-      <w:hyperlink w:anchor="_Toc14721727" w:history="1">
+      <w:hyperlink w:anchor="_Toc14771195" w:history="1">
         <w:r>
           <w:rPr>
             <w:rStyle w:val="Hyperlink"/>
@@ -1383,7 +1383,7 @@
             <w:noProof/>
             <w:webHidden/>
           </w:rPr>
-          <w:instrText xml:space="preserve"> PAGEREF _Toc14721727 \h </w:instrText>
+          <w:instrText xml:space="preserve"> PAGEREF _Toc14771195 \h </w:instrText>
         </w:r>
         <w:r>
           <w:rPr>
@@ -1426,7 +1426,7 @@
           <w:lang w:eastAsia="en-GB"/>
         </w:rPr>
       </w:pPr>
-      <w:hyperlink w:anchor="_Toc14721728" w:history="1">
+      <w:hyperlink w:anchor="_Toc14771196" w:history="1">
         <w:r>
           <w:rPr>
             <w:rStyle w:val="Hyperlink"/>
@@ -1453,7 +1453,7 @@
             <w:noProof/>
             <w:webHidden/>
           </w:rPr>
-          <w:instrText xml:space="preserve"> PAGEREF _Toc14721728 \h </w:instrText>
+          <w:instrText xml:space="preserve"> PAGEREF _Toc14771196 \h </w:instrText>
         </w:r>
         <w:r>
           <w:rPr>
@@ -1496,7 +1496,7 @@
           <w:lang w:eastAsia="en-GB"/>
         </w:rPr>
       </w:pPr>
-      <w:hyperlink w:anchor="_Toc14721729" w:history="1">
+      <w:hyperlink w:anchor="_Toc14771197" w:history="1">
         <w:r>
           <w:rPr>
             <w:rStyle w:val="Hyperlink"/>
@@ -1523,7 +1523,7 @@
             <w:noProof/>
             <w:webHidden/>
           </w:rPr>
-          <w:instrText xml:space="preserve"> PAGEREF _Toc14721729 \h </w:instrText>
+          <w:instrText xml:space="preserve"> PAGEREF _Toc14771197 \h </w:instrText>
         </w:r>
         <w:r>
           <w:rPr>
@@ -1566,7 +1566,7 @@
           <w:lang w:eastAsia="en-GB"/>
         </w:rPr>
       </w:pPr>
-      <w:hyperlink w:anchor="_Toc14721730" w:history="1">
+      <w:hyperlink w:anchor="_Toc14771198" w:history="1">
         <w:r>
           <w:rPr>
             <w:rStyle w:val="Hyperlink"/>
@@ -1593,7 +1593,7 @@
             <w:noProof/>
             <w:webHidden/>
           </w:rPr>
-          <w:instrText xml:space="preserve"> PAGEREF _Toc14721730 \h </w:instrText>
+          <w:instrText xml:space="preserve"> PAGEREF _Toc14771198 \h </w:instrText>
         </w:r>
         <w:r>
           <w:rPr>
@@ -1636,7 +1636,7 @@
           <w:lang w:eastAsia="en-GB"/>
         </w:rPr>
       </w:pPr>
-      <w:hyperlink w:anchor="_Toc14721731" w:history="1">
+      <w:hyperlink w:anchor="_Toc14771199" w:history="1">
         <w:r>
           <w:rPr>
             <w:rStyle w:val="Hyperlink"/>
@@ -1663,7 +1663,7 @@
             <w:noProof/>
             <w:webHidden/>
           </w:rPr>
-          <w:instrText xml:space="preserve"> PAGEREF _Toc14721731 \h </w:instrText>
+          <w:instrText xml:space="preserve"> PAGEREF _Toc14771199 \h </w:instrText>
         </w:r>
         <w:r>
           <w:rPr>
@@ -1706,7 +1706,7 @@
           <w:lang w:eastAsia="en-GB"/>
         </w:rPr>
       </w:pPr>
-      <w:hyperlink w:anchor="_Toc14721732" w:history="1">
+      <w:hyperlink w:anchor="_Toc14771200" w:history="1">
         <w:r>
           <w:rPr>
             <w:rStyle w:val="Hyperlink"/>
@@ -1733,7 +1733,7 @@
             <w:noProof/>
             <w:webHidden/>
           </w:rPr>
-          <w:instrText xml:space="preserve"> PAGEREF _Toc14721732 \h </w:instrText>
+          <w:instrText xml:space="preserve"> PAGEREF _Toc14771200 \h </w:instrText>
         </w:r>
         <w:r>
           <w:rPr>
@@ -1776,7 +1776,7 @@
           <w:lang w:eastAsia="en-GB"/>
         </w:rPr>
       </w:pPr>
-      <w:hyperlink w:anchor="_Toc14721733" w:history="1">
+      <w:hyperlink w:anchor="_Toc14771201" w:history="1">
         <w:r>
           <w:rPr>
             <w:rStyle w:val="Hyperlink"/>
@@ -1803,7 +1803,7 @@
             <w:noProof/>
             <w:webHidden/>
           </w:rPr>
-          <w:instrText xml:space="preserve"> PAGEREF _Toc14721733 \h </w:instrText>
+          <w:instrText xml:space="preserve"> PAGEREF _Toc14771201 \h </w:instrText>
         </w:r>
         <w:r>
           <w:rPr>
@@ -1846,7 +1846,7 @@
           <w:lang w:eastAsia="en-GB"/>
         </w:rPr>
       </w:pPr>
-      <w:hyperlink w:anchor="_Toc14721734" w:history="1">
+      <w:hyperlink w:anchor="_Toc14771202" w:history="1">
         <w:r>
           <w:rPr>
             <w:rStyle w:val="Hyperlink"/>
@@ -1873,7 +1873,7 @@
             <w:noProof/>
             <w:webHidden/>
           </w:rPr>
-          <w:instrText xml:space="preserve"> PAGEREF _Toc14721734 \h </w:instrText>
+          <w:instrText xml:space="preserve"> PAGEREF _Toc14771202 \h </w:instrText>
         </w:r>
         <w:r>
           <w:rPr>
@@ -1916,7 +1916,7 @@
           <w:lang w:eastAsia="en-GB"/>
         </w:rPr>
       </w:pPr>
-      <w:hyperlink w:anchor="_Toc14721735" w:history="1">
+      <w:hyperlink w:anchor="_Toc14771203" w:history="1">
         <w:r>
           <w:rPr>
             <w:rStyle w:val="Hyperlink"/>
@@ -1943,7 +1943,7 @@
             <w:noProof/>
             <w:webHidden/>
           </w:rPr>
-          <w:instrText xml:space="preserve"> PAGEREF _Toc14721735 \h </w:instrText>
+          <w:instrText xml:space="preserve"> PAGEREF _Toc14771203 \h </w:instrText>
         </w:r>
         <w:r>
           <w:rPr>
@@ -1986,7 +1986,7 @@
           <w:lang w:eastAsia="en-GB"/>
         </w:rPr>
       </w:pPr>
-      <w:hyperlink w:anchor="_Toc14721736" w:history="1">
+      <w:hyperlink w:anchor="_Toc14771204" w:history="1">
         <w:r>
           <w:rPr>
             <w:rStyle w:val="Hyperlink"/>
@@ -2013,7 +2013,7 @@
             <w:noProof/>
             <w:webHidden/>
           </w:rPr>
-          <w:instrText xml:space="preserve"> PAGEREF _Toc14721736 \h </w:instrText>
+          <w:instrText xml:space="preserve"> PAGEREF _Toc14771204 \h </w:instrText>
         </w:r>
         <w:r>
           <w:rPr>
@@ -2056,7 +2056,7 @@
           <w:lang w:eastAsia="en-GB"/>
         </w:rPr>
       </w:pPr>
-      <w:hyperlink w:anchor="_Toc14721737" w:history="1">
+      <w:hyperlink w:anchor="_Toc14771205" w:history="1">
         <w:r>
           <w:rPr>
             <w:rStyle w:val="Hyperlink"/>
@@ -2083,7 +2083,7 @@
             <w:noProof/>
             <w:webHidden/>
           </w:rPr>
-          <w:instrText xml:space="preserve"> PAGEREF _Toc14721737 \h </w:instrText>
+          <w:instrText xml:space="preserve"> PAGEREF _Toc14771205 \h </w:instrText>
         </w:r>
         <w:r>
           <w:rPr>
@@ -2126,7 +2126,7 @@
           <w:lang w:eastAsia="en-GB"/>
         </w:rPr>
       </w:pPr>
-      <w:hyperlink w:anchor="_Toc14721738" w:history="1">
+      <w:hyperlink w:anchor="_Toc14771206" w:history="1">
         <w:r>
           <w:rPr>
             <w:rStyle w:val="Hyperlink"/>
@@ -2153,7 +2153,7 @@
             <w:noProof/>
             <w:webHidden/>
           </w:rPr>
-          <w:instrText xml:space="preserve"> PAGEREF _Toc14721738 \h </w:instrText>
+          <w:instrText xml:space="preserve"> PAGEREF _Toc14771206 \h </w:instrText>
         </w:r>
         <w:r>
           <w:rPr>
@@ -2196,7 +2196,7 @@
           <w:lang w:eastAsia="en-GB"/>
         </w:rPr>
       </w:pPr>
-      <w:hyperlink w:anchor="_Toc14721739" w:history="1">
+      <w:hyperlink w:anchor="_Toc14771207" w:history="1">
         <w:r>
           <w:rPr>
             <w:rStyle w:val="Hyperlink"/>
@@ -2223,7 +2223,7 @@
             <w:noProof/>
             <w:webHidden/>
           </w:rPr>
-          <w:instrText xml:space="preserve"> PAGEREF _Toc14721739 \h </w:instrText>
+          <w:instrText xml:space="preserve"> PAGEREF _Toc14771207 \h </w:instrText>
         </w:r>
         <w:r>
           <w:rPr>
@@ -2266,7 +2266,7 @@
           <w:lang w:eastAsia="en-GB"/>
         </w:rPr>
       </w:pPr>
-      <w:hyperlink w:anchor="_Toc14721740" w:history="1">
+      <w:hyperlink w:anchor="_Toc14771208" w:history="1">
         <w:r>
           <w:rPr>
             <w:rStyle w:val="Hyperlink"/>
@@ -2293,7 +2293,7 @@
             <w:noProof/>
             <w:webHidden/>
           </w:rPr>
-          <w:instrText xml:space="preserve"> PAGEREF _Toc14721740 \h </w:instrText>
+          <w:instrText xml:space="preserve"> PAGEREF _Toc14771208 \h </w:instrText>
         </w:r>
         <w:r>
           <w:rPr>
@@ -2336,7 +2336,7 @@
           <w:lang w:eastAsia="en-GB"/>
         </w:rPr>
       </w:pPr>
-      <w:hyperlink w:anchor="_Toc14721741" w:history="1">
+      <w:hyperlink w:anchor="_Toc14771209" w:history="1">
         <w:r>
           <w:rPr>
             <w:rStyle w:val="Hyperlink"/>
@@ -2363,7 +2363,7 @@
             <w:noProof/>
             <w:webHidden/>
           </w:rPr>
-          <w:instrText xml:space="preserve"> PAGEREF _Toc14721741 \h </w:instrText>
+          <w:instrText xml:space="preserve"> PAGEREF _Toc14771209 \h </w:instrText>
         </w:r>
         <w:r>
           <w:rPr>
@@ -2406,7 +2406,7 @@
           <w:lang w:eastAsia="en-GB"/>
         </w:rPr>
       </w:pPr>
-      <w:hyperlink w:anchor="_Toc14721742" w:history="1">
+      <w:hyperlink w:anchor="_Toc14771210" w:history="1">
         <w:r>
           <w:rPr>
             <w:rStyle w:val="Hyperlink"/>
@@ -2433,7 +2433,7 @@
             <w:noProof/>
             <w:webHidden/>
           </w:rPr>
-          <w:instrText xml:space="preserve"> PAGEREF _Toc14721742 \h </w:instrText>
+          <w:instrText xml:space="preserve"> PAGEREF _Toc14771210 \h </w:instrText>
         </w:r>
         <w:r>
           <w:rPr>
@@ -2476,7 +2476,7 @@
           <w:lang w:eastAsia="en-GB"/>
         </w:rPr>
       </w:pPr>
-      <w:hyperlink w:anchor="_Toc14721743" w:history="1">
+      <w:hyperlink w:anchor="_Toc14771211" w:history="1">
         <w:r>
           <w:rPr>
             <w:rStyle w:val="Hyperlink"/>
@@ -2503,7 +2503,7 @@
             <w:noProof/>
             <w:webHidden/>
           </w:rPr>
-          <w:instrText xml:space="preserve"> PAGEREF _Toc14721743 \h </w:instrText>
+          <w:instrText xml:space="preserve"> PAGEREF _Toc14771211 \h </w:instrText>
         </w:r>
         <w:r>
           <w:rPr>
@@ -2546,7 +2546,7 @@
           <w:lang w:eastAsia="en-GB"/>
         </w:rPr>
       </w:pPr>
-      <w:hyperlink w:anchor="_Toc14721744" w:history="1">
+      <w:hyperlink w:anchor="_Toc14771212" w:history="1">
         <w:r>
           <w:rPr>
             <w:rStyle w:val="Hyperlink"/>
@@ -2573,7 +2573,7 @@
             <w:noProof/>
             <w:webHidden/>
           </w:rPr>
-          <w:instrText xml:space="preserve"> PAGEREF _Toc14721744 \h </w:instrText>
+          <w:instrText xml:space="preserve"> PAGEREF _Toc14771212 \h </w:instrText>
         </w:r>
         <w:r>
           <w:rPr>
@@ -2616,7 +2616,7 @@
           <w:lang w:eastAsia="en-GB"/>
         </w:rPr>
       </w:pPr>
-      <w:hyperlink w:anchor="_Toc14721745" w:history="1">
+      <w:hyperlink w:anchor="_Toc14771213" w:history="1">
         <w:r>
           <w:rPr>
             <w:rStyle w:val="Hyperlink"/>
@@ -2643,7 +2643,7 @@
             <w:noProof/>
             <w:webHidden/>
           </w:rPr>
-          <w:instrText xml:space="preserve"> PAGEREF _Toc14721745 \h </w:instrText>
+          <w:instrText xml:space="preserve"> PAGEREF _Toc14771213 \h </w:instrText>
         </w:r>
         <w:r>
           <w:rPr>
@@ -2686,7 +2686,7 @@
           <w:lang w:eastAsia="en-GB"/>
         </w:rPr>
       </w:pPr>
-      <w:hyperlink w:anchor="_Toc14721746" w:history="1">
+      <w:hyperlink w:anchor="_Toc14771214" w:history="1">
         <w:r>
           <w:rPr>
             <w:rStyle w:val="Hyperlink"/>
@@ -2713,7 +2713,7 @@
             <w:noProof/>
             <w:webHidden/>
           </w:rPr>
-          <w:instrText xml:space="preserve"> PAGEREF _Toc14721746 \h </w:instrText>
+          <w:instrText xml:space="preserve"> PAGEREF _Toc14771214 \h </w:instrText>
         </w:r>
         <w:r>
           <w:rPr>
@@ -2756,7 +2756,7 @@
           <w:lang w:eastAsia="en-GB"/>
         </w:rPr>
       </w:pPr>
-      <w:hyperlink w:anchor="_Toc14721747" w:history="1">
+      <w:hyperlink w:anchor="_Toc14771215" w:history="1">
         <w:r>
           <w:rPr>
             <w:rStyle w:val="Hyperlink"/>
@@ -2783,7 +2783,7 @@
             <w:noProof/>
             <w:webHidden/>
           </w:rPr>
-          <w:instrText xml:space="preserve"> PAGEREF _Toc14721747 \h </w:instrText>
+          <w:instrText xml:space="preserve"> PAGEREF _Toc14771215 \h </w:instrText>
         </w:r>
         <w:r>
           <w:rPr>
@@ -2826,7 +2826,7 @@
           <w:lang w:eastAsia="en-GB"/>
         </w:rPr>
       </w:pPr>
-      <w:hyperlink w:anchor="_Toc14721748" w:history="1">
+      <w:hyperlink w:anchor="_Toc14771216" w:history="1">
         <w:r>
           <w:rPr>
             <w:rStyle w:val="Hyperlink"/>
@@ -2853,7 +2853,7 @@
             <w:noProof/>
             <w:webHidden/>
           </w:rPr>
-          <w:instrText xml:space="preserve"> PAGEREF _Toc14721748 \h </w:instrText>
+          <w:instrText xml:space="preserve"> PAGEREF _Toc14771216 \h </w:instrText>
         </w:r>
         <w:r>
           <w:rPr>
@@ -2896,7 +2896,7 @@
           <w:lang w:eastAsia="en-GB"/>
         </w:rPr>
       </w:pPr>
-      <w:hyperlink w:anchor="_Toc14721749" w:history="1">
+      <w:hyperlink w:anchor="_Toc14771217" w:history="1">
         <w:r>
           <w:rPr>
             <w:rStyle w:val="Hyperlink"/>
@@ -2923,7 +2923,7 @@
             <w:noProof/>
             <w:webHidden/>
           </w:rPr>
-          <w:instrText xml:space="preserve"> PAGEREF _Toc14721749 \h </w:instrText>
+          <w:instrText xml:space="preserve"> PAGEREF _Toc14771217 \h </w:instrText>
         </w:r>
         <w:r>
           <w:rPr>
@@ -2966,7 +2966,7 @@
           <w:lang w:eastAsia="en-GB"/>
         </w:rPr>
       </w:pPr>
-      <w:hyperlink w:anchor="_Toc14721750" w:history="1">
+      <w:hyperlink w:anchor="_Toc14771218" w:history="1">
         <w:r>
           <w:rPr>
             <w:rStyle w:val="Hyperlink"/>
@@ -2993,7 +2993,7 @@
             <w:noProof/>
             <w:webHidden/>
           </w:rPr>
-          <w:instrText xml:space="preserve"> PAGEREF _Toc14721750 \h </w:instrText>
+          <w:instrText xml:space="preserve"> PAGEREF _Toc14771218 \h </w:instrText>
         </w:r>
         <w:r>
           <w:rPr>
@@ -3036,7 +3036,7 @@
           <w:lang w:eastAsia="en-GB"/>
         </w:rPr>
       </w:pPr>
-      <w:hyperlink w:anchor="_Toc14721751" w:history="1">
+      <w:hyperlink w:anchor="_Toc14771219" w:history="1">
         <w:r>
           <w:rPr>
             <w:rStyle w:val="Hyperlink"/>
@@ -3063,7 +3063,7 @@
             <w:noProof/>
             <w:webHidden/>
           </w:rPr>
-          <w:instrText xml:space="preserve"> PAGEREF _Toc14721751 \h </w:instrText>
+          <w:instrText xml:space="preserve"> PAGEREF _Toc14771219 \h </w:instrText>
         </w:r>
         <w:r>
           <w:rPr>
@@ -3106,7 +3106,7 @@
           <w:lang w:eastAsia="en-GB"/>
         </w:rPr>
       </w:pPr>
-      <w:hyperlink w:anchor="_Toc14721752" w:history="1">
+      <w:hyperlink w:anchor="_Toc14771220" w:history="1">
         <w:r>
           <w:rPr>
             <w:rStyle w:val="Hyperlink"/>
@@ -3133,7 +3133,7 @@
             <w:noProof/>
             <w:webHidden/>
           </w:rPr>
-          <w:instrText xml:space="preserve"> PAGEREF _Toc14721752 \h </w:instrText>
+          <w:instrText xml:space="preserve"> PAGEREF _Toc14771220 \h </w:instrText>
         </w:r>
         <w:r>
           <w:rPr>
@@ -3176,7 +3176,7 @@
           <w:lang w:eastAsia="en-GB"/>
         </w:rPr>
       </w:pPr>
-      <w:hyperlink w:anchor="_Toc14721753" w:history="1">
+      <w:hyperlink w:anchor="_Toc14771221" w:history="1">
         <w:r>
           <w:rPr>
             <w:rStyle w:val="Hyperlink"/>
@@ -3203,7 +3203,7 @@
             <w:noProof/>
             <w:webHidden/>
           </w:rPr>
-          <w:instrText xml:space="preserve"> PAGEREF _Toc14721753 \h </w:instrText>
+          <w:instrText xml:space="preserve"> PAGEREF _Toc14771221 \h </w:instrText>
         </w:r>
         <w:r>
           <w:rPr>
@@ -3246,7 +3246,7 @@
           <w:lang w:eastAsia="en-GB"/>
         </w:rPr>
       </w:pPr>
-      <w:hyperlink w:anchor="_Toc14721754" w:history="1">
+      <w:hyperlink w:anchor="_Toc14771222" w:history="1">
         <w:r>
           <w:rPr>
             <w:rStyle w:val="Hyperlink"/>
@@ -3273,7 +3273,7 @@
             <w:noProof/>
             <w:webHidden/>
           </w:rPr>
-          <w:instrText xml:space="preserve"> PAGEREF _Toc14721754 \h </w:instrText>
+          <w:instrText xml:space="preserve"> PAGEREF _Toc14771222 \h </w:instrText>
         </w:r>
         <w:r>
           <w:rPr>
@@ -3316,7 +3316,7 @@
           <w:lang w:eastAsia="en-GB"/>
         </w:rPr>
       </w:pPr>
-      <w:hyperlink w:anchor="_Toc14721755" w:history="1">
+      <w:hyperlink w:anchor="_Toc14771223" w:history="1">
         <w:r>
           <w:rPr>
             <w:rStyle w:val="Hyperlink"/>
@@ -3343,7 +3343,7 @@
             <w:noProof/>
             <w:webHidden/>
           </w:rPr>
-          <w:instrText xml:space="preserve"> PAGEREF _Toc14721755 \h </w:instrText>
+          <w:instrText xml:space="preserve"> PAGEREF _Toc14771223 \h </w:instrText>
         </w:r>
         <w:r>
           <w:rPr>
@@ -3386,7 +3386,7 @@
           <w:lang w:eastAsia="en-GB"/>
         </w:rPr>
       </w:pPr>
-      <w:hyperlink w:anchor="_Toc14721756" w:history="1">
+      <w:hyperlink w:anchor="_Toc14771224" w:history="1">
         <w:r>
           <w:rPr>
             <w:rStyle w:val="Hyperlink"/>
@@ -3413,7 +3413,7 @@
             <w:noProof/>
             <w:webHidden/>
           </w:rPr>
-          <w:instrText xml:space="preserve"> PAGEREF _Toc14721756 \h </w:instrText>
+          <w:instrText xml:space="preserve"> PAGEREF _Toc14771224 \h </w:instrText>
         </w:r>
         <w:r>
           <w:rPr>
@@ -3456,7 +3456,7 @@
           <w:lang w:eastAsia="en-GB"/>
         </w:rPr>
       </w:pPr>
-      <w:hyperlink w:anchor="_Toc14721757" w:history="1">
+      <w:hyperlink w:anchor="_Toc14771225" w:history="1">
         <w:r>
           <w:rPr>
             <w:rStyle w:val="Hyperlink"/>
@@ -3483,7 +3483,7 @@
             <w:noProof/>
             <w:webHidden/>
           </w:rPr>
-          <w:instrText xml:space="preserve"> PAGEREF _Toc14721757 \h </w:instrText>
+          <w:instrText xml:space="preserve"> PAGEREF _Toc14771225 \h </w:instrText>
         </w:r>
         <w:r>
           <w:rPr>
@@ -3503,7 +3503,7 @@
             <w:noProof/>
             <w:webHidden/>
           </w:rPr>
-          <w:t>24</w:t>
+          <w:t>25</w:t>
         </w:r>
         <w:r>
           <w:rPr>
@@ -3526,7 +3526,7 @@
           <w:lang w:eastAsia="en-GB"/>
         </w:rPr>
       </w:pPr>
-      <w:hyperlink w:anchor="_Toc14721758" w:history="1">
+      <w:hyperlink w:anchor="_Toc14771226" w:history="1">
         <w:r>
           <w:rPr>
             <w:rStyle w:val="Hyperlink"/>
@@ -3553,7 +3553,7 @@
             <w:noProof/>
             <w:webHidden/>
           </w:rPr>
-          <w:instrText xml:space="preserve"> PAGEREF _Toc14721758 \h </w:instrText>
+          <w:instrText xml:space="preserve"> PAGEREF _Toc14771226 \h </w:instrText>
         </w:r>
         <w:r>
           <w:rPr>
@@ -3573,7 +3573,7 @@
             <w:noProof/>
             <w:webHidden/>
           </w:rPr>
-          <w:t>25</w:t>
+          <w:t>26</w:t>
         </w:r>
         <w:r>
           <w:rPr>
@@ -3596,7 +3596,7 @@
           <w:lang w:eastAsia="en-GB"/>
         </w:rPr>
       </w:pPr>
-      <w:hyperlink w:anchor="_Toc14721759" w:history="1">
+      <w:hyperlink w:anchor="_Toc14771227" w:history="1">
         <w:r>
           <w:rPr>
             <w:rStyle w:val="Hyperlink"/>
@@ -3623,7 +3623,7 @@
             <w:noProof/>
             <w:webHidden/>
           </w:rPr>
-          <w:instrText xml:space="preserve"> PAGEREF _Toc14721759 \h </w:instrText>
+          <w:instrText xml:space="preserve"> PAGEREF _Toc14771227 \h </w:instrText>
         </w:r>
         <w:r>
           <w:rPr>
@@ -3643,7 +3643,7 @@
             <w:noProof/>
             <w:webHidden/>
           </w:rPr>
-          <w:t>25</w:t>
+          <w:t>26</w:t>
         </w:r>
         <w:r>
           <w:rPr>
@@ -3666,7 +3666,7 @@
           <w:lang w:eastAsia="en-GB"/>
         </w:rPr>
       </w:pPr>
-      <w:hyperlink w:anchor="_Toc14721760" w:history="1">
+      <w:hyperlink w:anchor="_Toc14771228" w:history="1">
         <w:r>
           <w:rPr>
             <w:rStyle w:val="Hyperlink"/>
@@ -3693,7 +3693,7 @@
             <w:noProof/>
             <w:webHidden/>
           </w:rPr>
-          <w:instrText xml:space="preserve"> PAGEREF _Toc14721760 \h </w:instrText>
+          <w:instrText xml:space="preserve"> PAGEREF _Toc14771228 \h </w:instrText>
         </w:r>
         <w:r>
           <w:rPr>
@@ -3713,7 +3713,217 @@
             <w:noProof/>
             <w:webHidden/>
           </w:rPr>
-          <w:t>25</w:t>
+          <w:t>26</w:t>
+        </w:r>
+        <w:r>
+          <w:rPr>
+            <w:noProof/>
+            <w:webHidden/>
+          </w:rPr>
+          <w:fldChar w:fldCharType="end"/>
+        </w:r>
+      </w:hyperlink>
+    </w:p>
+    <w:p>
+      <w:pPr>
+        <w:pStyle w:val="TOC4"/>
+        <w:tabs>
+          <w:tab w:val="right" w:leader="dot" w:pos="9016"/>
+        </w:tabs>
+        <w:rPr>
+          <w:rFonts w:eastAsiaTheme="minorEastAsia"/>
+          <w:noProof/>
+          <w:lang w:eastAsia="en-GB"/>
+        </w:rPr>
+      </w:pPr>
+      <w:hyperlink w:anchor="_Toc14771229" w:history="1">
+        <w:r>
+          <w:rPr>
+            <w:rStyle w:val="Hyperlink"/>
+            <w:noProof/>
+          </w:rPr>
+          <w:t>6.1.1 HTML5</w:t>
+        </w:r>
+        <w:r>
+          <w:rPr>
+            <w:noProof/>
+            <w:webHidden/>
+          </w:rPr>
+          <w:tab/>
+        </w:r>
+        <w:r>
+          <w:rPr>
+            <w:noProof/>
+            <w:webHidden/>
+          </w:rPr>
+          <w:fldChar w:fldCharType="begin"/>
+        </w:r>
+        <w:r>
+          <w:rPr>
+            <w:noProof/>
+            <w:webHidden/>
+          </w:rPr>
+          <w:instrText xml:space="preserve"> PAGEREF _Toc14771229 \h </w:instrText>
+        </w:r>
+        <w:r>
+          <w:rPr>
+            <w:noProof/>
+            <w:webHidden/>
+          </w:rPr>
+        </w:r>
+        <w:r>
+          <w:rPr>
+            <w:noProof/>
+            <w:webHidden/>
+          </w:rPr>
+          <w:fldChar w:fldCharType="separate"/>
+        </w:r>
+        <w:r>
+          <w:rPr>
+            <w:noProof/>
+            <w:webHidden/>
+          </w:rPr>
+          <w:t>26</w:t>
+        </w:r>
+        <w:r>
+          <w:rPr>
+            <w:noProof/>
+            <w:webHidden/>
+          </w:rPr>
+          <w:fldChar w:fldCharType="end"/>
+        </w:r>
+      </w:hyperlink>
+    </w:p>
+    <w:p>
+      <w:pPr>
+        <w:pStyle w:val="TOC4"/>
+        <w:tabs>
+          <w:tab w:val="right" w:leader="dot" w:pos="9016"/>
+        </w:tabs>
+        <w:rPr>
+          <w:rFonts w:eastAsiaTheme="minorEastAsia"/>
+          <w:noProof/>
+          <w:lang w:eastAsia="en-GB"/>
+        </w:rPr>
+      </w:pPr>
+      <w:hyperlink w:anchor="_Toc14771230" w:history="1">
+        <w:r>
+          <w:rPr>
+            <w:rStyle w:val="Hyperlink"/>
+            <w:noProof/>
+          </w:rPr>
+          <w:t>6.1.2 CSS</w:t>
+        </w:r>
+        <w:r>
+          <w:rPr>
+            <w:noProof/>
+            <w:webHidden/>
+          </w:rPr>
+          <w:tab/>
+        </w:r>
+        <w:r>
+          <w:rPr>
+            <w:noProof/>
+            <w:webHidden/>
+          </w:rPr>
+          <w:fldChar w:fldCharType="begin"/>
+        </w:r>
+        <w:r>
+          <w:rPr>
+            <w:noProof/>
+            <w:webHidden/>
+          </w:rPr>
+          <w:instrText xml:space="preserve"> PAGEREF _Toc14771230 \h </w:instrText>
+        </w:r>
+        <w:r>
+          <w:rPr>
+            <w:noProof/>
+            <w:webHidden/>
+          </w:rPr>
+        </w:r>
+        <w:r>
+          <w:rPr>
+            <w:noProof/>
+            <w:webHidden/>
+          </w:rPr>
+          <w:fldChar w:fldCharType="separate"/>
+        </w:r>
+        <w:r>
+          <w:rPr>
+            <w:noProof/>
+            <w:webHidden/>
+          </w:rPr>
+          <w:t>26</w:t>
+        </w:r>
+        <w:r>
+          <w:rPr>
+            <w:noProof/>
+            <w:webHidden/>
+          </w:rPr>
+          <w:fldChar w:fldCharType="end"/>
+        </w:r>
+      </w:hyperlink>
+    </w:p>
+    <w:p>
+      <w:pPr>
+        <w:pStyle w:val="TOC4"/>
+        <w:tabs>
+          <w:tab w:val="right" w:leader="dot" w:pos="9016"/>
+        </w:tabs>
+        <w:rPr>
+          <w:rFonts w:eastAsiaTheme="minorEastAsia"/>
+          <w:noProof/>
+          <w:lang w:eastAsia="en-GB"/>
+        </w:rPr>
+      </w:pPr>
+      <w:hyperlink w:anchor="_Toc14771231" w:history="1">
+        <w:r>
+          <w:rPr>
+            <w:rStyle w:val="Hyperlink"/>
+            <w:noProof/>
+          </w:rPr>
+          <w:t>6.1.3 JavaScript</w:t>
+        </w:r>
+        <w:r>
+          <w:rPr>
+            <w:noProof/>
+            <w:webHidden/>
+          </w:rPr>
+          <w:tab/>
+        </w:r>
+        <w:r>
+          <w:rPr>
+            <w:noProof/>
+            <w:webHidden/>
+          </w:rPr>
+          <w:fldChar w:fldCharType="begin"/>
+        </w:r>
+        <w:r>
+          <w:rPr>
+            <w:noProof/>
+            <w:webHidden/>
+          </w:rPr>
+          <w:instrText xml:space="preserve"> PAGEREF _Toc14771231 \h </w:instrText>
+        </w:r>
+        <w:r>
+          <w:rPr>
+            <w:noProof/>
+            <w:webHidden/>
+          </w:rPr>
+        </w:r>
+        <w:r>
+          <w:rPr>
+            <w:noProof/>
+            <w:webHidden/>
+          </w:rPr>
+          <w:fldChar w:fldCharType="separate"/>
+        </w:r>
+        <w:r>
+          <w:rPr>
+            <w:noProof/>
+            <w:webHidden/>
+          </w:rPr>
+          <w:t>26</w:t>
         </w:r>
         <w:r>
           <w:rPr>
@@ -3736,13 +3946,13 @@
           <w:lang w:eastAsia="en-GB"/>
         </w:rPr>
       </w:pPr>
-      <w:hyperlink w:anchor="_Toc14721761" w:history="1">
+      <w:hyperlink w:anchor="_Toc14771232" w:history="1">
         <w:r>
           <w:rPr>
             <w:rStyle w:val="Hyperlink"/>
             <w:noProof/>
           </w:rPr>
-          <w:t>6.2 Choice of Third Part Tools</w:t>
+          <w:t>6.2 Choice of Third-Part Tools</w:t>
         </w:r>
         <w:r>
           <w:rPr>
@@ -3763,7 +3973,7 @@
             <w:noProof/>
             <w:webHidden/>
           </w:rPr>
-          <w:instrText xml:space="preserve"> PAGEREF _Toc14721761 \h </w:instrText>
+          <w:instrText xml:space="preserve"> PAGEREF _Toc14771232 \h </w:instrText>
         </w:r>
         <w:r>
           <w:rPr>
@@ -3783,7 +3993,497 @@
             <w:noProof/>
             <w:webHidden/>
           </w:rPr>
-          <w:t>25</w:t>
+          <w:t>26</w:t>
+        </w:r>
+        <w:r>
+          <w:rPr>
+            <w:noProof/>
+            <w:webHidden/>
+          </w:rPr>
+          <w:fldChar w:fldCharType="end"/>
+        </w:r>
+      </w:hyperlink>
+    </w:p>
+    <w:p>
+      <w:pPr>
+        <w:pStyle w:val="TOC4"/>
+        <w:tabs>
+          <w:tab w:val="right" w:leader="dot" w:pos="9016"/>
+        </w:tabs>
+        <w:rPr>
+          <w:rFonts w:eastAsiaTheme="minorEastAsia"/>
+          <w:noProof/>
+          <w:lang w:eastAsia="en-GB"/>
+        </w:rPr>
+      </w:pPr>
+      <w:hyperlink w:anchor="_Toc14771233" w:history="1">
+        <w:r>
+          <w:rPr>
+            <w:rStyle w:val="Hyperlink"/>
+            <w:noProof/>
+          </w:rPr>
+          <w:t>6.2.1 Strathclyde DEVWEB</w:t>
+        </w:r>
+        <w:r>
+          <w:rPr>
+            <w:noProof/>
+            <w:webHidden/>
+          </w:rPr>
+          <w:tab/>
+        </w:r>
+        <w:r>
+          <w:rPr>
+            <w:noProof/>
+            <w:webHidden/>
+          </w:rPr>
+          <w:fldChar w:fldCharType="begin"/>
+        </w:r>
+        <w:r>
+          <w:rPr>
+            <w:noProof/>
+            <w:webHidden/>
+          </w:rPr>
+          <w:instrText xml:space="preserve"> PAGEREF _Toc14771233 \h </w:instrText>
+        </w:r>
+        <w:r>
+          <w:rPr>
+            <w:noProof/>
+            <w:webHidden/>
+          </w:rPr>
+        </w:r>
+        <w:r>
+          <w:rPr>
+            <w:noProof/>
+            <w:webHidden/>
+          </w:rPr>
+          <w:fldChar w:fldCharType="separate"/>
+        </w:r>
+        <w:r>
+          <w:rPr>
+            <w:noProof/>
+            <w:webHidden/>
+          </w:rPr>
+          <w:t>26</w:t>
+        </w:r>
+        <w:r>
+          <w:rPr>
+            <w:noProof/>
+            <w:webHidden/>
+          </w:rPr>
+          <w:fldChar w:fldCharType="end"/>
+        </w:r>
+      </w:hyperlink>
+    </w:p>
+    <w:p>
+      <w:pPr>
+        <w:pStyle w:val="TOC4"/>
+        <w:tabs>
+          <w:tab w:val="right" w:leader="dot" w:pos="9016"/>
+        </w:tabs>
+        <w:rPr>
+          <w:rFonts w:eastAsiaTheme="minorEastAsia"/>
+          <w:noProof/>
+          <w:lang w:eastAsia="en-GB"/>
+        </w:rPr>
+      </w:pPr>
+      <w:hyperlink w:anchor="_Toc14771234" w:history="1">
+        <w:r>
+          <w:rPr>
+            <w:rStyle w:val="Hyperlink"/>
+            <w:noProof/>
+          </w:rPr>
+          <w:t>6.2.2 FileZilla</w:t>
+        </w:r>
+        <w:r>
+          <w:rPr>
+            <w:noProof/>
+            <w:webHidden/>
+          </w:rPr>
+          <w:tab/>
+        </w:r>
+        <w:r>
+          <w:rPr>
+            <w:noProof/>
+            <w:webHidden/>
+          </w:rPr>
+          <w:fldChar w:fldCharType="begin"/>
+        </w:r>
+        <w:r>
+          <w:rPr>
+            <w:noProof/>
+            <w:webHidden/>
+          </w:rPr>
+          <w:instrText xml:space="preserve"> PAGEREF _Toc14771234 \h </w:instrText>
+        </w:r>
+        <w:r>
+          <w:rPr>
+            <w:noProof/>
+            <w:webHidden/>
+          </w:rPr>
+        </w:r>
+        <w:r>
+          <w:rPr>
+            <w:noProof/>
+            <w:webHidden/>
+          </w:rPr>
+          <w:fldChar w:fldCharType="separate"/>
+        </w:r>
+        <w:r>
+          <w:rPr>
+            <w:noProof/>
+            <w:webHidden/>
+          </w:rPr>
+          <w:t>26</w:t>
+        </w:r>
+        <w:r>
+          <w:rPr>
+            <w:noProof/>
+            <w:webHidden/>
+          </w:rPr>
+          <w:fldChar w:fldCharType="end"/>
+        </w:r>
+      </w:hyperlink>
+    </w:p>
+    <w:p>
+      <w:pPr>
+        <w:pStyle w:val="TOC4"/>
+        <w:tabs>
+          <w:tab w:val="right" w:leader="dot" w:pos="9016"/>
+        </w:tabs>
+        <w:rPr>
+          <w:rFonts w:eastAsiaTheme="minorEastAsia"/>
+          <w:noProof/>
+          <w:lang w:eastAsia="en-GB"/>
+        </w:rPr>
+      </w:pPr>
+      <w:hyperlink w:anchor="_Toc14771235" w:history="1">
+        <w:r>
+          <w:rPr>
+            <w:rStyle w:val="Hyperlink"/>
+            <w:noProof/>
+          </w:rPr>
+          <w:t>6.2.3 ag-Grid</w:t>
+        </w:r>
+        <w:r>
+          <w:rPr>
+            <w:noProof/>
+            <w:webHidden/>
+          </w:rPr>
+          <w:tab/>
+        </w:r>
+        <w:r>
+          <w:rPr>
+            <w:noProof/>
+            <w:webHidden/>
+          </w:rPr>
+          <w:fldChar w:fldCharType="begin"/>
+        </w:r>
+        <w:r>
+          <w:rPr>
+            <w:noProof/>
+            <w:webHidden/>
+          </w:rPr>
+          <w:instrText xml:space="preserve"> PAGEREF _Toc14771235 \h </w:instrText>
+        </w:r>
+        <w:r>
+          <w:rPr>
+            <w:noProof/>
+            <w:webHidden/>
+          </w:rPr>
+        </w:r>
+        <w:r>
+          <w:rPr>
+            <w:noProof/>
+            <w:webHidden/>
+          </w:rPr>
+          <w:fldChar w:fldCharType="separate"/>
+        </w:r>
+        <w:r>
+          <w:rPr>
+            <w:noProof/>
+            <w:webHidden/>
+          </w:rPr>
+          <w:t>26</w:t>
+        </w:r>
+        <w:r>
+          <w:rPr>
+            <w:noProof/>
+            <w:webHidden/>
+          </w:rPr>
+          <w:fldChar w:fldCharType="end"/>
+        </w:r>
+      </w:hyperlink>
+    </w:p>
+    <w:p>
+      <w:pPr>
+        <w:pStyle w:val="TOC4"/>
+        <w:tabs>
+          <w:tab w:val="right" w:leader="dot" w:pos="9016"/>
+        </w:tabs>
+        <w:rPr>
+          <w:rFonts w:eastAsiaTheme="minorEastAsia"/>
+          <w:noProof/>
+          <w:lang w:eastAsia="en-GB"/>
+        </w:rPr>
+      </w:pPr>
+      <w:hyperlink w:anchor="_Toc14771236" w:history="1">
+        <w:r>
+          <w:rPr>
+            <w:rStyle w:val="Hyperlink"/>
+            <w:noProof/>
+          </w:rPr>
+          <w:t>6.2.4 Chart.js</w:t>
+        </w:r>
+        <w:r>
+          <w:rPr>
+            <w:noProof/>
+            <w:webHidden/>
+          </w:rPr>
+          <w:tab/>
+        </w:r>
+        <w:r>
+          <w:rPr>
+            <w:noProof/>
+            <w:webHidden/>
+          </w:rPr>
+          <w:fldChar w:fldCharType="begin"/>
+        </w:r>
+        <w:r>
+          <w:rPr>
+            <w:noProof/>
+            <w:webHidden/>
+          </w:rPr>
+          <w:instrText xml:space="preserve"> PAGEREF _Toc14771236 \h </w:instrText>
+        </w:r>
+        <w:r>
+          <w:rPr>
+            <w:noProof/>
+            <w:webHidden/>
+          </w:rPr>
+        </w:r>
+        <w:r>
+          <w:rPr>
+            <w:noProof/>
+            <w:webHidden/>
+          </w:rPr>
+          <w:fldChar w:fldCharType="separate"/>
+        </w:r>
+        <w:r>
+          <w:rPr>
+            <w:noProof/>
+            <w:webHidden/>
+          </w:rPr>
+          <w:t>26</w:t>
+        </w:r>
+        <w:r>
+          <w:rPr>
+            <w:noProof/>
+            <w:webHidden/>
+          </w:rPr>
+          <w:fldChar w:fldCharType="end"/>
+        </w:r>
+      </w:hyperlink>
+    </w:p>
+    <w:p>
+      <w:pPr>
+        <w:pStyle w:val="TOC4"/>
+        <w:tabs>
+          <w:tab w:val="right" w:leader="dot" w:pos="9016"/>
+        </w:tabs>
+        <w:rPr>
+          <w:rFonts w:eastAsiaTheme="minorEastAsia"/>
+          <w:noProof/>
+          <w:lang w:eastAsia="en-GB"/>
+        </w:rPr>
+      </w:pPr>
+      <w:hyperlink w:anchor="_Toc14771237" w:history="1">
+        <w:r>
+          <w:rPr>
+            <w:rStyle w:val="Hyperlink"/>
+            <w:noProof/>
+          </w:rPr>
+          <w:t>6.2.5 Bootstrap</w:t>
+        </w:r>
+        <w:r>
+          <w:rPr>
+            <w:noProof/>
+            <w:webHidden/>
+          </w:rPr>
+          <w:tab/>
+        </w:r>
+        <w:r>
+          <w:rPr>
+            <w:noProof/>
+            <w:webHidden/>
+          </w:rPr>
+          <w:fldChar w:fldCharType="begin"/>
+        </w:r>
+        <w:r>
+          <w:rPr>
+            <w:noProof/>
+            <w:webHidden/>
+          </w:rPr>
+          <w:instrText xml:space="preserve"> PAGEREF _Toc14771237 \h </w:instrText>
+        </w:r>
+        <w:r>
+          <w:rPr>
+            <w:noProof/>
+            <w:webHidden/>
+          </w:rPr>
+        </w:r>
+        <w:r>
+          <w:rPr>
+            <w:noProof/>
+            <w:webHidden/>
+          </w:rPr>
+          <w:fldChar w:fldCharType="separate"/>
+        </w:r>
+        <w:r>
+          <w:rPr>
+            <w:noProof/>
+            <w:webHidden/>
+          </w:rPr>
+          <w:t>27</w:t>
+        </w:r>
+        <w:r>
+          <w:rPr>
+            <w:noProof/>
+            <w:webHidden/>
+          </w:rPr>
+          <w:fldChar w:fldCharType="end"/>
+        </w:r>
+      </w:hyperlink>
+    </w:p>
+    <w:p>
+      <w:pPr>
+        <w:pStyle w:val="TOC4"/>
+        <w:tabs>
+          <w:tab w:val="right" w:leader="dot" w:pos="9016"/>
+        </w:tabs>
+        <w:rPr>
+          <w:rFonts w:eastAsiaTheme="minorEastAsia"/>
+          <w:noProof/>
+          <w:lang w:eastAsia="en-GB"/>
+        </w:rPr>
+      </w:pPr>
+      <w:hyperlink w:anchor="_Toc14771238" w:history="1">
+        <w:r>
+          <w:rPr>
+            <w:rStyle w:val="Hyperlink"/>
+            <w:noProof/>
+          </w:rPr>
+          <w:t>6.2.6 jQuery</w:t>
+        </w:r>
+        <w:r>
+          <w:rPr>
+            <w:noProof/>
+            <w:webHidden/>
+          </w:rPr>
+          <w:tab/>
+        </w:r>
+        <w:r>
+          <w:rPr>
+            <w:noProof/>
+            <w:webHidden/>
+          </w:rPr>
+          <w:fldChar w:fldCharType="begin"/>
+        </w:r>
+        <w:r>
+          <w:rPr>
+            <w:noProof/>
+            <w:webHidden/>
+          </w:rPr>
+          <w:instrText xml:space="preserve"> PAGEREF _Toc14771238 \h </w:instrText>
+        </w:r>
+        <w:r>
+          <w:rPr>
+            <w:noProof/>
+            <w:webHidden/>
+          </w:rPr>
+        </w:r>
+        <w:r>
+          <w:rPr>
+            <w:noProof/>
+            <w:webHidden/>
+          </w:rPr>
+          <w:fldChar w:fldCharType="separate"/>
+        </w:r>
+        <w:r>
+          <w:rPr>
+            <w:noProof/>
+            <w:webHidden/>
+          </w:rPr>
+          <w:t>27</w:t>
+        </w:r>
+        <w:r>
+          <w:rPr>
+            <w:noProof/>
+            <w:webHidden/>
+          </w:rPr>
+          <w:fldChar w:fldCharType="end"/>
+        </w:r>
+      </w:hyperlink>
+    </w:p>
+    <w:p>
+      <w:pPr>
+        <w:pStyle w:val="TOC4"/>
+        <w:tabs>
+          <w:tab w:val="right" w:leader="dot" w:pos="9016"/>
+        </w:tabs>
+        <w:rPr>
+          <w:rFonts w:eastAsiaTheme="minorEastAsia"/>
+          <w:noProof/>
+          <w:lang w:eastAsia="en-GB"/>
+        </w:rPr>
+      </w:pPr>
+      <w:hyperlink w:anchor="_Toc14771239" w:history="1">
+        <w:r>
+          <w:rPr>
+            <w:rStyle w:val="Hyperlink"/>
+            <w:noProof/>
+          </w:rPr>
+          <w:t>6.2.7 Google Chrome</w:t>
+        </w:r>
+        <w:r>
+          <w:rPr>
+            <w:noProof/>
+            <w:webHidden/>
+          </w:rPr>
+          <w:tab/>
+        </w:r>
+        <w:r>
+          <w:rPr>
+            <w:noProof/>
+            <w:webHidden/>
+          </w:rPr>
+          <w:fldChar w:fldCharType="begin"/>
+        </w:r>
+        <w:r>
+          <w:rPr>
+            <w:noProof/>
+            <w:webHidden/>
+          </w:rPr>
+          <w:instrText xml:space="preserve"> PAGEREF _Toc14771239 \h </w:instrText>
+        </w:r>
+        <w:r>
+          <w:rPr>
+            <w:noProof/>
+            <w:webHidden/>
+          </w:rPr>
+        </w:r>
+        <w:r>
+          <w:rPr>
+            <w:noProof/>
+            <w:webHidden/>
+          </w:rPr>
+          <w:fldChar w:fldCharType="separate"/>
+        </w:r>
+        <w:r>
+          <w:rPr>
+            <w:noProof/>
+            <w:webHidden/>
+          </w:rPr>
+          <w:t>27</w:t>
         </w:r>
         <w:r>
           <w:rPr>
@@ -3806,13 +4506,13 @@
           <w:lang w:eastAsia="en-GB"/>
         </w:rPr>
       </w:pPr>
-      <w:hyperlink w:anchor="_Toc14721762" w:history="1">
+      <w:hyperlink w:anchor="_Toc14771240" w:history="1">
         <w:r>
           <w:rPr>
             <w:rStyle w:val="Hyperlink"/>
             <w:noProof/>
           </w:rPr>
-          <w:t>6.3 Choice of Development Environment and Tools</w:t>
+          <w:t>6.3 Choice of Development Environment</w:t>
         </w:r>
         <w:r>
           <w:rPr>
@@ -3833,7 +4533,7 @@
             <w:noProof/>
             <w:webHidden/>
           </w:rPr>
-          <w:instrText xml:space="preserve"> PAGEREF _Toc14721762 \h </w:instrText>
+          <w:instrText xml:space="preserve"> PAGEREF _Toc14771240 \h </w:instrText>
         </w:r>
         <w:r>
           <w:rPr>
@@ -3853,7 +4553,287 @@
             <w:noProof/>
             <w:webHidden/>
           </w:rPr>
-          <w:t>25</w:t>
+          <w:t>27</w:t>
+        </w:r>
+        <w:r>
+          <w:rPr>
+            <w:noProof/>
+            <w:webHidden/>
+          </w:rPr>
+          <w:fldChar w:fldCharType="end"/>
+        </w:r>
+      </w:hyperlink>
+    </w:p>
+    <w:p>
+      <w:pPr>
+        <w:pStyle w:val="TOC4"/>
+        <w:tabs>
+          <w:tab w:val="right" w:leader="dot" w:pos="9016"/>
+        </w:tabs>
+        <w:rPr>
+          <w:rFonts w:eastAsiaTheme="minorEastAsia"/>
+          <w:noProof/>
+          <w:lang w:eastAsia="en-GB"/>
+        </w:rPr>
+      </w:pPr>
+      <w:hyperlink w:anchor="_Toc14771241" w:history="1">
+        <w:r>
+          <w:rPr>
+            <w:rStyle w:val="Hyperlink"/>
+            <w:noProof/>
+          </w:rPr>
+          <w:t>6.3.1 Operating System: Windows 10</w:t>
+        </w:r>
+        <w:r>
+          <w:rPr>
+            <w:noProof/>
+            <w:webHidden/>
+          </w:rPr>
+          <w:tab/>
+        </w:r>
+        <w:r>
+          <w:rPr>
+            <w:noProof/>
+            <w:webHidden/>
+          </w:rPr>
+          <w:fldChar w:fldCharType="begin"/>
+        </w:r>
+        <w:r>
+          <w:rPr>
+            <w:noProof/>
+            <w:webHidden/>
+          </w:rPr>
+          <w:instrText xml:space="preserve"> PAGEREF _Toc14771241 \h </w:instrText>
+        </w:r>
+        <w:r>
+          <w:rPr>
+            <w:noProof/>
+            <w:webHidden/>
+          </w:rPr>
+        </w:r>
+        <w:r>
+          <w:rPr>
+            <w:noProof/>
+            <w:webHidden/>
+          </w:rPr>
+          <w:fldChar w:fldCharType="separate"/>
+        </w:r>
+        <w:r>
+          <w:rPr>
+            <w:noProof/>
+            <w:webHidden/>
+          </w:rPr>
+          <w:t>27</w:t>
+        </w:r>
+        <w:r>
+          <w:rPr>
+            <w:noProof/>
+            <w:webHidden/>
+          </w:rPr>
+          <w:fldChar w:fldCharType="end"/>
+        </w:r>
+      </w:hyperlink>
+    </w:p>
+    <w:p>
+      <w:pPr>
+        <w:pStyle w:val="TOC4"/>
+        <w:tabs>
+          <w:tab w:val="right" w:leader="dot" w:pos="9016"/>
+        </w:tabs>
+        <w:rPr>
+          <w:rFonts w:eastAsiaTheme="minorEastAsia"/>
+          <w:noProof/>
+          <w:lang w:eastAsia="en-GB"/>
+        </w:rPr>
+      </w:pPr>
+      <w:hyperlink w:anchor="_Toc14771242" w:history="1">
+        <w:r>
+          <w:rPr>
+            <w:rStyle w:val="Hyperlink"/>
+            <w:noProof/>
+          </w:rPr>
+          <w:t>6.3.2 Mobile Operating System: Android 9</w:t>
+        </w:r>
+        <w:r>
+          <w:rPr>
+            <w:noProof/>
+            <w:webHidden/>
+          </w:rPr>
+          <w:tab/>
+        </w:r>
+        <w:r>
+          <w:rPr>
+            <w:noProof/>
+            <w:webHidden/>
+          </w:rPr>
+          <w:fldChar w:fldCharType="begin"/>
+        </w:r>
+        <w:r>
+          <w:rPr>
+            <w:noProof/>
+            <w:webHidden/>
+          </w:rPr>
+          <w:instrText xml:space="preserve"> PAGEREF _Toc14771242 \h </w:instrText>
+        </w:r>
+        <w:r>
+          <w:rPr>
+            <w:noProof/>
+            <w:webHidden/>
+          </w:rPr>
+        </w:r>
+        <w:r>
+          <w:rPr>
+            <w:noProof/>
+            <w:webHidden/>
+          </w:rPr>
+          <w:fldChar w:fldCharType="separate"/>
+        </w:r>
+        <w:r>
+          <w:rPr>
+            <w:noProof/>
+            <w:webHidden/>
+          </w:rPr>
+          <w:t>27</w:t>
+        </w:r>
+        <w:r>
+          <w:rPr>
+            <w:noProof/>
+            <w:webHidden/>
+          </w:rPr>
+          <w:fldChar w:fldCharType="end"/>
+        </w:r>
+      </w:hyperlink>
+    </w:p>
+    <w:p>
+      <w:pPr>
+        <w:pStyle w:val="TOC4"/>
+        <w:tabs>
+          <w:tab w:val="right" w:leader="dot" w:pos="9016"/>
+        </w:tabs>
+        <w:rPr>
+          <w:rFonts w:eastAsiaTheme="minorEastAsia"/>
+          <w:noProof/>
+          <w:lang w:eastAsia="en-GB"/>
+        </w:rPr>
+      </w:pPr>
+      <w:hyperlink w:anchor="_Toc14771243" w:history="1">
+        <w:r>
+          <w:rPr>
+            <w:rStyle w:val="Hyperlink"/>
+            <w:noProof/>
+          </w:rPr>
+          <w:t>6.3.3 IDE: Visual Studio Code</w:t>
+        </w:r>
+        <w:r>
+          <w:rPr>
+            <w:noProof/>
+            <w:webHidden/>
+          </w:rPr>
+          <w:tab/>
+        </w:r>
+        <w:r>
+          <w:rPr>
+            <w:noProof/>
+            <w:webHidden/>
+          </w:rPr>
+          <w:fldChar w:fldCharType="begin"/>
+        </w:r>
+        <w:r>
+          <w:rPr>
+            <w:noProof/>
+            <w:webHidden/>
+          </w:rPr>
+          <w:instrText xml:space="preserve"> PAGEREF _Toc14771243 \h </w:instrText>
+        </w:r>
+        <w:r>
+          <w:rPr>
+            <w:noProof/>
+            <w:webHidden/>
+          </w:rPr>
+        </w:r>
+        <w:r>
+          <w:rPr>
+            <w:noProof/>
+            <w:webHidden/>
+          </w:rPr>
+          <w:fldChar w:fldCharType="separate"/>
+        </w:r>
+        <w:r>
+          <w:rPr>
+            <w:noProof/>
+            <w:webHidden/>
+          </w:rPr>
+          <w:t>27</w:t>
+        </w:r>
+        <w:r>
+          <w:rPr>
+            <w:noProof/>
+            <w:webHidden/>
+          </w:rPr>
+          <w:fldChar w:fldCharType="end"/>
+        </w:r>
+      </w:hyperlink>
+    </w:p>
+    <w:p>
+      <w:pPr>
+        <w:pStyle w:val="TOC4"/>
+        <w:tabs>
+          <w:tab w:val="right" w:leader="dot" w:pos="9016"/>
+        </w:tabs>
+        <w:rPr>
+          <w:rFonts w:eastAsiaTheme="minorEastAsia"/>
+          <w:noProof/>
+          <w:lang w:eastAsia="en-GB"/>
+        </w:rPr>
+      </w:pPr>
+      <w:hyperlink w:anchor="_Toc14771244" w:history="1">
+        <w:r>
+          <w:rPr>
+            <w:rStyle w:val="Hyperlink"/>
+            <w:noProof/>
+          </w:rPr>
+          <w:t>6.3.4 Version Control: Git and GitHub</w:t>
+        </w:r>
+        <w:r>
+          <w:rPr>
+            <w:noProof/>
+            <w:webHidden/>
+          </w:rPr>
+          <w:tab/>
+        </w:r>
+        <w:r>
+          <w:rPr>
+            <w:noProof/>
+            <w:webHidden/>
+          </w:rPr>
+          <w:fldChar w:fldCharType="begin"/>
+        </w:r>
+        <w:r>
+          <w:rPr>
+            <w:noProof/>
+            <w:webHidden/>
+          </w:rPr>
+          <w:instrText xml:space="preserve"> PAGEREF _Toc14771244 \h </w:instrText>
+        </w:r>
+        <w:r>
+          <w:rPr>
+            <w:noProof/>
+            <w:webHidden/>
+          </w:rPr>
+        </w:r>
+        <w:r>
+          <w:rPr>
+            <w:noProof/>
+            <w:webHidden/>
+          </w:rPr>
+          <w:fldChar w:fldCharType="separate"/>
+        </w:r>
+        <w:r>
+          <w:rPr>
+            <w:noProof/>
+            <w:webHidden/>
+          </w:rPr>
+          <w:t>27</w:t>
         </w:r>
         <w:r>
           <w:rPr>
@@ -3876,7 +4856,7 @@
           <w:lang w:eastAsia="en-GB"/>
         </w:rPr>
       </w:pPr>
-      <w:hyperlink w:anchor="_Toc14721763" w:history="1">
+      <w:hyperlink w:anchor="_Toc14771245" w:history="1">
         <w:r>
           <w:rPr>
             <w:rStyle w:val="Hyperlink"/>
@@ -3903,7 +4883,7 @@
             <w:noProof/>
             <w:webHidden/>
           </w:rPr>
-          <w:instrText xml:space="preserve"> PAGEREF _Toc14721763 \h </w:instrText>
+          <w:instrText xml:space="preserve"> PAGEREF _Toc14771245 \h </w:instrText>
         </w:r>
         <w:r>
           <w:rPr>
@@ -3923,7 +4903,7 @@
             <w:noProof/>
             <w:webHidden/>
           </w:rPr>
-          <w:t>25</w:t>
+          <w:t>27</w:t>
         </w:r>
         <w:r>
           <w:rPr>
@@ -3946,7 +4926,7 @@
           <w:lang w:eastAsia="en-GB"/>
         </w:rPr>
       </w:pPr>
-      <w:hyperlink w:anchor="_Toc14721764" w:history="1">
+      <w:hyperlink w:anchor="_Toc14771246" w:history="1">
         <w:r>
           <w:rPr>
             <w:rStyle w:val="Hyperlink"/>
@@ -3973,7 +4953,7 @@
             <w:noProof/>
             <w:webHidden/>
           </w:rPr>
-          <w:instrText xml:space="preserve"> PAGEREF _Toc14721764 \h </w:instrText>
+          <w:instrText xml:space="preserve"> PAGEREF _Toc14771246 \h </w:instrText>
         </w:r>
         <w:r>
           <w:rPr>
@@ -3993,7 +4973,7 @@
             <w:noProof/>
             <w:webHidden/>
           </w:rPr>
-          <w:t>26</w:t>
+          <w:t>28</w:t>
         </w:r>
         <w:r>
           <w:rPr>
@@ -4016,7 +4996,7 @@
           <w:lang w:eastAsia="en-GB"/>
         </w:rPr>
       </w:pPr>
-      <w:hyperlink w:anchor="_Toc14721765" w:history="1">
+      <w:hyperlink w:anchor="_Toc14771247" w:history="1">
         <w:r>
           <w:rPr>
             <w:rStyle w:val="Hyperlink"/>
@@ -4043,7 +5023,7 @@
             <w:noProof/>
             <w:webHidden/>
           </w:rPr>
-          <w:instrText xml:space="preserve"> PAGEREF _Toc14721765 \h </w:instrText>
+          <w:instrText xml:space="preserve"> PAGEREF _Toc14771247 \h </w:instrText>
         </w:r>
         <w:r>
           <w:rPr>
@@ -4063,7 +5043,7 @@
             <w:noProof/>
             <w:webHidden/>
           </w:rPr>
-          <w:t>26</w:t>
+          <w:t>28</w:t>
         </w:r>
         <w:r>
           <w:rPr>
@@ -4086,7 +5066,7 @@
           <w:lang w:eastAsia="en-GB"/>
         </w:rPr>
       </w:pPr>
-      <w:hyperlink w:anchor="_Toc14721766" w:history="1">
+      <w:hyperlink w:anchor="_Toc14771248" w:history="1">
         <w:r>
           <w:rPr>
             <w:rStyle w:val="Hyperlink"/>
@@ -4113,7 +5093,7 @@
             <w:noProof/>
             <w:webHidden/>
           </w:rPr>
-          <w:instrText xml:space="preserve"> PAGEREF _Toc14721766 \h </w:instrText>
+          <w:instrText xml:space="preserve"> PAGEREF _Toc14771248 \h </w:instrText>
         </w:r>
         <w:r>
           <w:rPr>
@@ -4133,7 +5113,7 @@
             <w:noProof/>
             <w:webHidden/>
           </w:rPr>
-          <w:t>26</w:t>
+          <w:t>28</w:t>
         </w:r>
         <w:r>
           <w:rPr>
@@ -4156,7 +5136,7 @@
           <w:lang w:eastAsia="en-GB"/>
         </w:rPr>
       </w:pPr>
-      <w:hyperlink w:anchor="_Toc14721767" w:history="1">
+      <w:hyperlink w:anchor="_Toc14771249" w:history="1">
         <w:r>
           <w:rPr>
             <w:rStyle w:val="Hyperlink"/>
@@ -4183,7 +5163,7 @@
             <w:noProof/>
             <w:webHidden/>
           </w:rPr>
-          <w:instrText xml:space="preserve"> PAGEREF _Toc14721767 \h </w:instrText>
+          <w:instrText xml:space="preserve"> PAGEREF _Toc14771249 \h </w:instrText>
         </w:r>
         <w:r>
           <w:rPr>
@@ -4203,7 +5183,7 @@
             <w:noProof/>
             <w:webHidden/>
           </w:rPr>
-          <w:t>26</w:t>
+          <w:t>28</w:t>
         </w:r>
         <w:r>
           <w:rPr>
@@ -4226,7 +5206,7 @@
           <w:lang w:eastAsia="en-GB"/>
         </w:rPr>
       </w:pPr>
-      <w:hyperlink w:anchor="_Toc14721768" w:history="1">
+      <w:hyperlink w:anchor="_Toc14771250" w:history="1">
         <w:r>
           <w:rPr>
             <w:rStyle w:val="Hyperlink"/>
@@ -4253,7 +5233,7 @@
             <w:noProof/>
             <w:webHidden/>
           </w:rPr>
-          <w:instrText xml:space="preserve"> PAGEREF _Toc14721768 \h </w:instrText>
+          <w:instrText xml:space="preserve"> PAGEREF _Toc14771250 \h </w:instrText>
         </w:r>
         <w:r>
           <w:rPr>
@@ -4273,7 +5253,7 @@
             <w:noProof/>
             <w:webHidden/>
           </w:rPr>
-          <w:t>27</w:t>
+          <w:t>29</w:t>
         </w:r>
         <w:r>
           <w:rPr>
@@ -4296,7 +5276,7 @@
           <w:lang w:eastAsia="en-GB"/>
         </w:rPr>
       </w:pPr>
-      <w:hyperlink w:anchor="_Toc14721769" w:history="1">
+      <w:hyperlink w:anchor="_Toc14771251" w:history="1">
         <w:r>
           <w:rPr>
             <w:rStyle w:val="Hyperlink"/>
@@ -4323,7 +5303,7 @@
             <w:noProof/>
             <w:webHidden/>
           </w:rPr>
-          <w:instrText xml:space="preserve"> PAGEREF _Toc14721769 \h </w:instrText>
+          <w:instrText xml:space="preserve"> PAGEREF _Toc14771251 \h </w:instrText>
         </w:r>
         <w:r>
           <w:rPr>
@@ -4343,7 +5323,7 @@
             <w:noProof/>
             <w:webHidden/>
           </w:rPr>
-          <w:t>27</w:t>
+          <w:t>29</w:t>
         </w:r>
         <w:r>
           <w:rPr>
@@ -4366,7 +5346,7 @@
           <w:lang w:eastAsia="en-GB"/>
         </w:rPr>
       </w:pPr>
-      <w:hyperlink w:anchor="_Toc14721770" w:history="1">
+      <w:hyperlink w:anchor="_Toc14771252" w:history="1">
         <w:r>
           <w:rPr>
             <w:rStyle w:val="Hyperlink"/>
@@ -4393,7 +5373,7 @@
             <w:noProof/>
             <w:webHidden/>
           </w:rPr>
-          <w:instrText xml:space="preserve"> PAGEREF _Toc14721770 \h </w:instrText>
+          <w:instrText xml:space="preserve"> PAGEREF _Toc14771252 \h </w:instrText>
         </w:r>
         <w:r>
           <w:rPr>
@@ -4413,7 +5393,7 @@
             <w:noProof/>
             <w:webHidden/>
           </w:rPr>
-          <w:t>27</w:t>
+          <w:t>29</w:t>
         </w:r>
         <w:r>
           <w:rPr>
@@ -4436,7 +5416,7 @@
           <w:lang w:eastAsia="en-GB"/>
         </w:rPr>
       </w:pPr>
-      <w:hyperlink w:anchor="_Toc14721771" w:history="1">
+      <w:hyperlink w:anchor="_Toc14771253" w:history="1">
         <w:r>
           <w:rPr>
             <w:rStyle w:val="Hyperlink"/>
@@ -4463,7 +5443,7 @@
             <w:noProof/>
             <w:webHidden/>
           </w:rPr>
-          <w:instrText xml:space="preserve"> PAGEREF _Toc14721771 \h </w:instrText>
+          <w:instrText xml:space="preserve"> PAGEREF _Toc14771253 \h </w:instrText>
         </w:r>
         <w:r>
           <w:rPr>
@@ -4483,7 +5463,7 @@
             <w:noProof/>
             <w:webHidden/>
           </w:rPr>
-          <w:t>27</w:t>
+          <w:t>29</w:t>
         </w:r>
         <w:r>
           <w:rPr>
@@ -4506,7 +5486,7 @@
           <w:lang w:eastAsia="en-GB"/>
         </w:rPr>
       </w:pPr>
-      <w:hyperlink w:anchor="_Toc14721772" w:history="1">
+      <w:hyperlink w:anchor="_Toc14771254" w:history="1">
         <w:r>
           <w:rPr>
             <w:rStyle w:val="Hyperlink"/>
@@ -4533,7 +5513,7 @@
             <w:noProof/>
             <w:webHidden/>
           </w:rPr>
-          <w:instrText xml:space="preserve"> PAGEREF _Toc14721772 \h </w:instrText>
+          <w:instrText xml:space="preserve"> PAGEREF _Toc14771254 \h </w:instrText>
         </w:r>
         <w:r>
           <w:rPr>
@@ -4553,7 +5533,7 @@
             <w:noProof/>
             <w:webHidden/>
           </w:rPr>
-          <w:t>27</w:t>
+          <w:t>29</w:t>
         </w:r>
         <w:r>
           <w:rPr>
@@ -4576,7 +5556,7 @@
           <w:lang w:eastAsia="en-GB"/>
         </w:rPr>
       </w:pPr>
-      <w:hyperlink w:anchor="_Toc14721773" w:history="1">
+      <w:hyperlink w:anchor="_Toc14771255" w:history="1">
         <w:r>
           <w:rPr>
             <w:rStyle w:val="Hyperlink"/>
@@ -4603,7 +5583,7 @@
             <w:noProof/>
             <w:webHidden/>
           </w:rPr>
-          <w:instrText xml:space="preserve"> PAGEREF _Toc14721773 \h </w:instrText>
+          <w:instrText xml:space="preserve"> PAGEREF _Toc14771255 \h </w:instrText>
         </w:r>
         <w:r>
           <w:rPr>
@@ -4623,7 +5603,7 @@
             <w:noProof/>
             <w:webHidden/>
           </w:rPr>
-          <w:t>28</w:t>
+          <w:t>30</w:t>
         </w:r>
         <w:r>
           <w:rPr>
@@ -4646,7 +5626,7 @@
           <w:lang w:eastAsia="en-GB"/>
         </w:rPr>
       </w:pPr>
-      <w:hyperlink w:anchor="_Toc14721774" w:history="1">
+      <w:hyperlink w:anchor="_Toc14771256" w:history="1">
         <w:r>
           <w:rPr>
             <w:rStyle w:val="Hyperlink"/>
@@ -4673,7 +5653,7 @@
             <w:noProof/>
             <w:webHidden/>
           </w:rPr>
-          <w:instrText xml:space="preserve"> PAGEREF _Toc14721774 \h </w:instrText>
+          <w:instrText xml:space="preserve"> PAGEREF _Toc14771256 \h </w:instrText>
         </w:r>
         <w:r>
           <w:rPr>
@@ -4693,7 +5673,7 @@
             <w:noProof/>
             <w:webHidden/>
           </w:rPr>
-          <w:t>28</w:t>
+          <w:t>30</w:t>
         </w:r>
         <w:r>
           <w:rPr>
@@ -4716,7 +5696,7 @@
           <w:lang w:eastAsia="en-GB"/>
         </w:rPr>
       </w:pPr>
-      <w:hyperlink w:anchor="_Toc14721775" w:history="1">
+      <w:hyperlink w:anchor="_Toc14771257" w:history="1">
         <w:r>
           <w:rPr>
             <w:rStyle w:val="Hyperlink"/>
@@ -4743,7 +5723,7 @@
             <w:noProof/>
             <w:webHidden/>
           </w:rPr>
-          <w:instrText xml:space="preserve"> PAGEREF _Toc14721775 \h </w:instrText>
+          <w:instrText xml:space="preserve"> PAGEREF _Toc14771257 \h </w:instrText>
         </w:r>
         <w:r>
           <w:rPr>
@@ -4763,7 +5743,7 @@
             <w:noProof/>
             <w:webHidden/>
           </w:rPr>
-          <w:t>28</w:t>
+          <w:t>30</w:t>
         </w:r>
         <w:r>
           <w:rPr>
@@ -4786,7 +5766,7 @@
           <w:lang w:eastAsia="en-GB"/>
         </w:rPr>
       </w:pPr>
-      <w:hyperlink w:anchor="_Toc14721776" w:history="1">
+      <w:hyperlink w:anchor="_Toc14771258" w:history="1">
         <w:r>
           <w:rPr>
             <w:rStyle w:val="Hyperlink"/>
@@ -4813,7 +5793,7 @@
             <w:noProof/>
             <w:webHidden/>
           </w:rPr>
-          <w:instrText xml:space="preserve"> PAGEREF _Toc14721776 \h </w:instrText>
+          <w:instrText xml:space="preserve"> PAGEREF _Toc14771258 \h </w:instrText>
         </w:r>
         <w:r>
           <w:rPr>
@@ -4833,7 +5813,7 @@
             <w:noProof/>
             <w:webHidden/>
           </w:rPr>
-          <w:t>28</w:t>
+          <w:t>30</w:t>
         </w:r>
         <w:r>
           <w:rPr>
@@ -4856,7 +5836,7 @@
           <w:lang w:eastAsia="en-GB"/>
         </w:rPr>
       </w:pPr>
-      <w:hyperlink w:anchor="_Toc14721777" w:history="1">
+      <w:hyperlink w:anchor="_Toc14771259" w:history="1">
         <w:r>
           <w:rPr>
             <w:rStyle w:val="Hyperlink"/>
@@ -4883,7 +5863,7 @@
             <w:noProof/>
             <w:webHidden/>
           </w:rPr>
-          <w:instrText xml:space="preserve"> PAGEREF _Toc14721777 \h </w:instrText>
+          <w:instrText xml:space="preserve"> PAGEREF _Toc14771259 \h </w:instrText>
         </w:r>
         <w:r>
           <w:rPr>
@@ -4903,7 +5883,7 @@
             <w:noProof/>
             <w:webHidden/>
           </w:rPr>
-          <w:t>28</w:t>
+          <w:t>30</w:t>
         </w:r>
         <w:r>
           <w:rPr>
@@ -4926,7 +5906,7 @@
           <w:lang w:eastAsia="en-GB"/>
         </w:rPr>
       </w:pPr>
-      <w:hyperlink w:anchor="_Toc14721778" w:history="1">
+      <w:hyperlink w:anchor="_Toc14771260" w:history="1">
         <w:r>
           <w:rPr>
             <w:rStyle w:val="Hyperlink"/>
@@ -4953,7 +5933,7 @@
             <w:noProof/>
             <w:webHidden/>
           </w:rPr>
-          <w:instrText xml:space="preserve"> PAGEREF _Toc14721778 \h </w:instrText>
+          <w:instrText xml:space="preserve"> PAGEREF _Toc14771260 \h </w:instrText>
         </w:r>
         <w:r>
           <w:rPr>
@@ -4973,7 +5953,7 @@
             <w:noProof/>
             <w:webHidden/>
           </w:rPr>
-          <w:t>28</w:t>
+          <w:t>30</w:t>
         </w:r>
         <w:r>
           <w:rPr>
@@ -4996,7 +5976,7 @@
           <w:lang w:eastAsia="en-GB"/>
         </w:rPr>
       </w:pPr>
-      <w:hyperlink w:anchor="_Toc14721779" w:history="1">
+      <w:hyperlink w:anchor="_Toc14771261" w:history="1">
         <w:r>
           <w:rPr>
             <w:rStyle w:val="Hyperlink"/>
@@ -5023,7 +6003,7 @@
             <w:noProof/>
             <w:webHidden/>
           </w:rPr>
-          <w:instrText xml:space="preserve"> PAGEREF _Toc14721779 \h </w:instrText>
+          <w:instrText xml:space="preserve"> PAGEREF _Toc14771261 \h </w:instrText>
         </w:r>
         <w:r>
           <w:rPr>
@@ -5043,7 +6023,7 @@
             <w:noProof/>
             <w:webHidden/>
           </w:rPr>
-          <w:t>29</w:t>
+          <w:t>31</w:t>
         </w:r>
         <w:r>
           <w:rPr>
@@ -5066,7 +6046,7 @@
           <w:lang w:eastAsia="en-GB"/>
         </w:rPr>
       </w:pPr>
-      <w:hyperlink w:anchor="_Toc14721780" w:history="1">
+      <w:hyperlink w:anchor="_Toc14771262" w:history="1">
         <w:r>
           <w:rPr>
             <w:rStyle w:val="Hyperlink"/>
@@ -5093,7 +6073,7 @@
             <w:noProof/>
             <w:webHidden/>
           </w:rPr>
-          <w:instrText xml:space="preserve"> PAGEREF _Toc14721780 \h </w:instrText>
+          <w:instrText xml:space="preserve"> PAGEREF _Toc14771262 \h </w:instrText>
         </w:r>
         <w:r>
           <w:rPr>
@@ -5113,7 +6093,7 @@
             <w:noProof/>
             <w:webHidden/>
           </w:rPr>
-          <w:t>30</w:t>
+          <w:t>32</w:t>
         </w:r>
         <w:r>
           <w:rPr>
@@ -5136,7 +6116,7 @@
           <w:lang w:eastAsia="en-GB"/>
         </w:rPr>
       </w:pPr>
-      <w:hyperlink w:anchor="_Toc14721781" w:history="1">
+      <w:hyperlink w:anchor="_Toc14771263" w:history="1">
         <w:r>
           <w:rPr>
             <w:rStyle w:val="Hyperlink"/>
@@ -5163,7 +6143,7 @@
             <w:noProof/>
             <w:webHidden/>
           </w:rPr>
-          <w:instrText xml:space="preserve"> PAGEREF _Toc14721781 \h </w:instrText>
+          <w:instrText xml:space="preserve"> PAGEREF _Toc14771263 \h </w:instrText>
         </w:r>
         <w:r>
           <w:rPr>
@@ -5183,7 +6163,7 @@
             <w:noProof/>
             <w:webHidden/>
           </w:rPr>
-          <w:t>31</w:t>
+          <w:t>33</w:t>
         </w:r>
         <w:r>
           <w:rPr>
@@ -5206,7 +6186,7 @@
           <w:lang w:eastAsia="en-GB"/>
         </w:rPr>
       </w:pPr>
-      <w:hyperlink w:anchor="_Toc14721782" w:history="1">
+      <w:hyperlink w:anchor="_Toc14771264" w:history="1">
         <w:r>
           <w:rPr>
             <w:rStyle w:val="Hyperlink"/>
@@ -5233,7 +6213,7 @@
             <w:noProof/>
             <w:webHidden/>
           </w:rPr>
-          <w:instrText xml:space="preserve"> PAGEREF _Toc14721782 \h </w:instrText>
+          <w:instrText xml:space="preserve"> PAGEREF _Toc14771264 \h </w:instrText>
         </w:r>
         <w:r>
           <w:rPr>
@@ -5253,7 +6233,7 @@
             <w:noProof/>
             <w:webHidden/>
           </w:rPr>
-          <w:t>32</w:t>
+          <w:t>34</w:t>
         </w:r>
         <w:r>
           <w:rPr>
@@ -5279,7 +6259,7 @@
         <w:pStyle w:val="Title"/>
         <w:outlineLvl w:val="0"/>
       </w:pPr>
-      <w:bookmarkStart w:id="3" w:name="_Toc14721713"/>
+      <w:bookmarkStart w:id="3" w:name="_Toc14771181"/>
       <w:r>
         <w:lastRenderedPageBreak/>
         <w:t>Chapter 1</w:t>
@@ -5291,7 +6271,7 @@
       <w:pPr>
         <w:pStyle w:val="Heading2"/>
       </w:pPr>
-      <w:bookmarkStart w:id="4" w:name="_Toc14721714"/>
+      <w:bookmarkStart w:id="4" w:name="_Toc14771182"/>
       <w:r>
         <w:t>Introduction</w:t>
       </w:r>
@@ -5310,7 +6290,7 @@
       <w:pPr>
         <w:pStyle w:val="Heading3"/>
       </w:pPr>
-      <w:bookmarkStart w:id="5" w:name="_Toc14721715"/>
+      <w:bookmarkStart w:id="5" w:name="_Toc14771183"/>
       <w:r>
         <w:t>1.1 Objectives</w:t>
       </w:r>
@@ -5342,27 +6322,30 @@
         <w:t>. If they would like to find out more information about these conditions or data used to generate these statistics.</w:t>
       </w:r>
     </w:p>
+    <w:p>
+      <w:bookmarkStart w:id="6" w:name="_GoBack"/>
+      <w:bookmarkEnd w:id="6"/>
+    </w:p>
+    <w:p>
+      <w:pPr>
+        <w:pStyle w:val="Heading3"/>
+      </w:pPr>
+      <w:bookmarkStart w:id="7" w:name="_Toc14771184"/>
+      <w:r>
+        <w:t>1.2 Outcome</w:t>
+      </w:r>
+      <w:bookmarkEnd w:id="7"/>
+    </w:p>
     <w:p/>
     <w:p>
       <w:pPr>
         <w:pStyle w:val="Heading3"/>
       </w:pPr>
-      <w:bookmarkStart w:id="6" w:name="_Toc14721716"/>
-      <w:r>
-        <w:t>1.2 Outcome</w:t>
-      </w:r>
-      <w:bookmarkEnd w:id="6"/>
-    </w:p>
-    <w:p/>
-    <w:p>
-      <w:pPr>
-        <w:pStyle w:val="Heading3"/>
-      </w:pPr>
-      <w:bookmarkStart w:id="7" w:name="_Toc14721717"/>
+      <w:bookmarkStart w:id="8" w:name="_Toc14771185"/>
       <w:r>
         <w:t>1.3 Report Structure</w:t>
       </w:r>
-      <w:bookmarkEnd w:id="7"/>
+      <w:bookmarkEnd w:id="8"/>
     </w:p>
     <w:p>
       <w:r>
@@ -5406,11 +6389,11 @@
       <w:pPr>
         <w:pStyle w:val="Heading3"/>
       </w:pPr>
-      <w:bookmarkStart w:id="8" w:name="_Toc14721718"/>
+      <w:bookmarkStart w:id="9" w:name="_Toc14771186"/>
       <w:r>
         <w:t>1.4 Marking Scheme</w:t>
       </w:r>
-      <w:bookmarkEnd w:id="8"/>
+      <w:bookmarkEnd w:id="9"/>
     </w:p>
     <w:p>
       <w:r>
@@ -5425,26 +6408,26 @@
         <w:pStyle w:val="Title"/>
         <w:outlineLvl w:val="0"/>
       </w:pPr>
-      <w:bookmarkStart w:id="9" w:name="_Toc14721719"/>
+      <w:bookmarkStart w:id="10" w:name="_Toc14771187"/>
       <w:r>
         <w:lastRenderedPageBreak/>
         <w:t>Chapter 2</w:t>
       </w:r>
-      <w:bookmarkEnd w:id="9"/>
+      <w:bookmarkEnd w:id="10"/>
     </w:p>
     <w:p/>
     <w:p>
       <w:pPr>
         <w:pStyle w:val="Heading2"/>
       </w:pPr>
-      <w:bookmarkStart w:id="10" w:name="_Toc14721720"/>
+      <w:bookmarkStart w:id="11" w:name="_Toc14771188"/>
       <w:r>
         <w:t>Background Research</w:t>
       </w:r>
       <w:r>
         <w:t>/Related Work</w:t>
       </w:r>
-      <w:bookmarkEnd w:id="10"/>
+      <w:bookmarkEnd w:id="11"/>
     </w:p>
     <w:p>
       <w:r>
@@ -5471,11 +6454,11 @@
       <w:pPr>
         <w:pStyle w:val="Heading3"/>
       </w:pPr>
-      <w:bookmarkStart w:id="11" w:name="_Toc14721721"/>
+      <w:bookmarkStart w:id="12" w:name="_Toc14771189"/>
       <w:r>
         <w:t>2.1 Simulation</w:t>
       </w:r>
-      <w:bookmarkEnd w:id="11"/>
+      <w:bookmarkEnd w:id="12"/>
     </w:p>
     <w:p>
       <w:r>
@@ -5487,11 +6470,11 @@
       <w:pPr>
         <w:pStyle w:val="Heading3"/>
       </w:pPr>
-      <w:bookmarkStart w:id="12" w:name="_Toc14721722"/>
+      <w:bookmarkStart w:id="13" w:name="_Toc14771190"/>
       <w:r>
         <w:t>2.2 Monte Carlo Simulation</w:t>
       </w:r>
-      <w:bookmarkEnd w:id="12"/>
+      <w:bookmarkEnd w:id="13"/>
     </w:p>
     <w:p/>
     <w:p/>
@@ -5499,7 +6482,7 @@
       <w:pPr>
         <w:pStyle w:val="Heading3"/>
       </w:pPr>
-      <w:bookmarkStart w:id="13" w:name="_Toc14721723"/>
+      <w:bookmarkStart w:id="14" w:name="_Toc14771191"/>
       <w:r>
         <w:t>2.</w:t>
       </w:r>
@@ -5509,7 +6492,7 @@
       <w:r>
         <w:t xml:space="preserve"> Data Sources</w:t>
       </w:r>
-      <w:bookmarkEnd w:id="13"/>
+      <w:bookmarkEnd w:id="14"/>
     </w:p>
     <w:p>
       <w:r>
@@ -5521,7 +6504,7 @@
       <w:pPr>
         <w:pStyle w:val="Heading4"/>
       </w:pPr>
-      <w:bookmarkStart w:id="14" w:name="_Toc14721724"/>
+      <w:bookmarkStart w:id="15" w:name="_Toc14771192"/>
       <w:r>
         <w:t>2.</w:t>
       </w:r>
@@ -5531,7 +6514,7 @@
       <w:r>
         <w:t>.1 National Records of Scotland</w:t>
       </w:r>
-      <w:bookmarkEnd w:id="14"/>
+      <w:bookmarkEnd w:id="15"/>
     </w:p>
     <w:p>
       <w:r>
@@ -5551,7 +6534,7 @@
       <w:pPr>
         <w:pStyle w:val="Heading4"/>
       </w:pPr>
-      <w:bookmarkStart w:id="15" w:name="_Toc14721725"/>
+      <w:bookmarkStart w:id="16" w:name="_Toc14771193"/>
       <w:r>
         <w:t>2.</w:t>
       </w:r>
@@ -5561,7 +6544,7 @@
       <w:r>
         <w:t>.2 Scottish Government</w:t>
       </w:r>
-      <w:bookmarkEnd w:id="15"/>
+      <w:bookmarkEnd w:id="16"/>
     </w:p>
     <w:p>
       <w:r>
@@ -5573,7 +6556,7 @@
       <w:pPr>
         <w:pStyle w:val="Heading4"/>
       </w:pPr>
-      <w:bookmarkStart w:id="16" w:name="_Toc14721726"/>
+      <w:bookmarkStart w:id="17" w:name="_Toc14771194"/>
       <w:r>
         <w:lastRenderedPageBreak/>
         <w:t>2.</w:t>
@@ -5584,7 +6567,7 @@
       <w:r>
         <w:t>.3 ISD Scotland</w:t>
       </w:r>
-      <w:bookmarkEnd w:id="16"/>
+      <w:bookmarkEnd w:id="17"/>
     </w:p>
     <w:p>
       <w:r>
@@ -5599,7 +6582,7 @@
       <w:pPr>
         <w:pStyle w:val="Heading4"/>
       </w:pPr>
-      <w:bookmarkStart w:id="17" w:name="_Toc14721727"/>
+      <w:bookmarkStart w:id="18" w:name="_Toc14771195"/>
       <w:r>
         <w:t>2.</w:t>
       </w:r>
@@ -5612,7 +6595,7 @@
       <w:r>
         <w:t xml:space="preserve"> Diabetes UK</w:t>
       </w:r>
-      <w:bookmarkEnd w:id="17"/>
+      <w:bookmarkEnd w:id="18"/>
     </w:p>
     <w:p>
       <w:r>
@@ -5637,7 +6620,7 @@
       <w:pPr>
         <w:pStyle w:val="Heading4"/>
       </w:pPr>
-      <w:bookmarkStart w:id="18" w:name="_Toc14721728"/>
+      <w:bookmarkStart w:id="19" w:name="_Toc14771196"/>
       <w:r>
         <w:t>2.</w:t>
       </w:r>
@@ -5651,7 +6634,7 @@
       <w:r>
         <w:t>ScotPHO</w:t>
       </w:r>
-      <w:bookmarkEnd w:id="18"/>
+      <w:bookmarkEnd w:id="19"/>
       <w:proofErr w:type="spellEnd"/>
     </w:p>
     <w:p>
@@ -5677,7 +6660,7 @@
       <w:pPr>
         <w:pStyle w:val="Heading3"/>
       </w:pPr>
-      <w:bookmarkStart w:id="19" w:name="_Toc14721729"/>
+      <w:bookmarkStart w:id="20" w:name="_Toc14771197"/>
       <w:r>
         <w:t>2.</w:t>
       </w:r>
@@ -5687,7 +6670,7 @@
       <w:r>
         <w:t xml:space="preserve"> Related Work</w:t>
       </w:r>
-      <w:bookmarkEnd w:id="19"/>
+      <w:bookmarkEnd w:id="20"/>
     </w:p>
     <w:p>
       <w:r>
@@ -5711,7 +6694,7 @@
       <w:pPr>
         <w:pStyle w:val="Heading4"/>
       </w:pPr>
-      <w:bookmarkStart w:id="20" w:name="_Toc14721730"/>
+      <w:bookmarkStart w:id="21" w:name="_Toc14771198"/>
       <w:r>
         <w:lastRenderedPageBreak/>
         <w:t>2.</w:t>
@@ -5725,7 +6708,7 @@
       <w:r>
         <w:t xml:space="preserve"> generatedata.com</w:t>
       </w:r>
-      <w:bookmarkEnd w:id="20"/>
+      <w:bookmarkEnd w:id="21"/>
     </w:p>
     <w:p>
       <w:r>
@@ -5831,7 +6814,7 @@
       <w:pPr>
         <w:pStyle w:val="Heading4"/>
       </w:pPr>
-      <w:bookmarkStart w:id="21" w:name="_Toc14721731"/>
+      <w:bookmarkStart w:id="22" w:name="_Toc14771199"/>
       <w:r>
         <w:lastRenderedPageBreak/>
         <w:t>2.</w:t>
@@ -5842,7 +6825,7 @@
       <w:r>
         <w:t>.2 databasetestdata.com</w:t>
       </w:r>
-      <w:bookmarkEnd w:id="21"/>
+      <w:bookmarkEnd w:id="22"/>
     </w:p>
     <w:p>
       <w:r>
@@ -5948,7 +6931,7 @@
         <w:pStyle w:val="Title"/>
         <w:outlineLvl w:val="0"/>
       </w:pPr>
-      <w:bookmarkStart w:id="22" w:name="_Toc14721732"/>
+      <w:bookmarkStart w:id="23" w:name="_Toc14771200"/>
       <w:r>
         <w:lastRenderedPageBreak/>
         <w:t xml:space="preserve">Chapter </w:t>
@@ -5956,18 +6939,18 @@
       <w:r>
         <w:t>3</w:t>
       </w:r>
-      <w:bookmarkEnd w:id="22"/>
+      <w:bookmarkEnd w:id="23"/>
     </w:p>
     <w:p/>
     <w:p>
       <w:pPr>
         <w:pStyle w:val="Heading2"/>
       </w:pPr>
-      <w:bookmarkStart w:id="23" w:name="_Toc14721733"/>
+      <w:bookmarkStart w:id="24" w:name="_Toc14771201"/>
       <w:r>
         <w:t>Data Analysis and Creation</w:t>
       </w:r>
-      <w:bookmarkEnd w:id="23"/>
+      <w:bookmarkEnd w:id="24"/>
     </w:p>
     <w:p>
       <w:r>
@@ -5988,7 +6971,7 @@
       <w:pPr>
         <w:pStyle w:val="Heading3"/>
       </w:pPr>
-      <w:bookmarkStart w:id="24" w:name="_Toc14721734"/>
+      <w:bookmarkStart w:id="25" w:name="_Toc14771202"/>
       <w:r>
         <w:t>3</w:t>
       </w:r>
@@ -6022,7 +7005,7 @@
       <w:r>
         <w:t xml:space="preserve"> Number</w:t>
       </w:r>
-      <w:bookmarkEnd w:id="24"/>
+      <w:bookmarkEnd w:id="25"/>
     </w:p>
     <w:p>
       <w:r>
@@ -6043,7 +7026,7 @@
       <w:pPr>
         <w:pStyle w:val="Heading3"/>
       </w:pPr>
-      <w:bookmarkStart w:id="25" w:name="_Toc14721735"/>
+      <w:bookmarkStart w:id="26" w:name="_Toc14771203"/>
       <w:r>
         <w:t>3</w:t>
       </w:r>
@@ -6056,7 +7039,7 @@
       <w:r>
         <w:t xml:space="preserve"> Statistics gathering</w:t>
       </w:r>
-      <w:bookmarkEnd w:id="25"/>
+      <w:bookmarkEnd w:id="26"/>
     </w:p>
     <w:p>
       <w:r>
@@ -6089,7 +7072,7 @@
       <w:pPr>
         <w:pStyle w:val="Heading4"/>
       </w:pPr>
-      <w:bookmarkStart w:id="26" w:name="_Toc14721736"/>
+      <w:bookmarkStart w:id="27" w:name="_Toc14771204"/>
       <w:r>
         <w:t>3</w:t>
       </w:r>
@@ -6102,7 +7085,7 @@
       <w:r>
         <w:t>.1 Age Distribution</w:t>
       </w:r>
-      <w:bookmarkEnd w:id="26"/>
+      <w:bookmarkEnd w:id="27"/>
     </w:p>
     <w:p>
       <w:r>
@@ -6156,7 +7139,7 @@
       <w:pPr>
         <w:pStyle w:val="Heading4"/>
       </w:pPr>
-      <w:bookmarkStart w:id="27" w:name="_Toc14721737"/>
+      <w:bookmarkStart w:id="28" w:name="_Toc14771205"/>
       <w:r>
         <w:lastRenderedPageBreak/>
         <w:t>3</w:t>
@@ -6170,7 +7153,7 @@
       <w:r>
         <w:t>.2 Gender Distribution</w:t>
       </w:r>
-      <w:bookmarkEnd w:id="27"/>
+      <w:bookmarkEnd w:id="28"/>
     </w:p>
     <w:p>
       <w:r>
@@ -6215,7 +7198,7 @@
       <w:pPr>
         <w:pStyle w:val="Heading4"/>
       </w:pPr>
-      <w:bookmarkStart w:id="28" w:name="_Toc14721738"/>
+      <w:bookmarkStart w:id="29" w:name="_Toc14771206"/>
       <w:r>
         <w:t>3</w:t>
       </w:r>
@@ -6234,7 +7217,7 @@
       <w:r>
         <w:t xml:space="preserve"> Body Mass Index (BMI) Distribution</w:t>
       </w:r>
-      <w:bookmarkEnd w:id="28"/>
+      <w:bookmarkEnd w:id="29"/>
     </w:p>
     <w:p>
       <w:r>
@@ -6452,7 +7435,7 @@
       <w:pPr>
         <w:pStyle w:val="Heading4"/>
       </w:pPr>
-      <w:bookmarkStart w:id="29" w:name="_Toc14721739"/>
+      <w:bookmarkStart w:id="30" w:name="_Toc14771207"/>
       <w:r>
         <w:lastRenderedPageBreak/>
         <w:t>3</w:t>
@@ -6472,7 +7455,7 @@
       <w:r>
         <w:t xml:space="preserve"> Circulatory and Respiratory S&amp;S</w:t>
       </w:r>
-      <w:bookmarkEnd w:id="29"/>
+      <w:bookmarkEnd w:id="30"/>
     </w:p>
     <w:p>
       <w:r>
@@ -6582,7 +7565,7 @@
       <w:pPr>
         <w:pStyle w:val="Heading4"/>
       </w:pPr>
-      <w:bookmarkStart w:id="30" w:name="_Toc14721740"/>
+      <w:bookmarkStart w:id="31" w:name="_Toc14771208"/>
       <w:r>
         <w:lastRenderedPageBreak/>
         <w:t>3</w:t>
@@ -6602,7 +7585,7 @@
       <w:r>
         <w:t xml:space="preserve"> Diseases of the Skin &amp; Subcutaneous Tissue</w:t>
       </w:r>
-      <w:bookmarkEnd w:id="30"/>
+      <w:bookmarkEnd w:id="31"/>
     </w:p>
     <w:p>
       <w:r>
@@ -6703,7 +7686,7 @@
       <w:pPr>
         <w:pStyle w:val="Heading4"/>
       </w:pPr>
-      <w:bookmarkStart w:id="31" w:name="_Toc14721741"/>
+      <w:bookmarkStart w:id="32" w:name="_Toc14771209"/>
       <w:r>
         <w:lastRenderedPageBreak/>
         <w:t>3</w:t>
@@ -6723,7 +7706,7 @@
       <w:r>
         <w:t xml:space="preserve"> General Abnormal S&amp;S NEC</w:t>
       </w:r>
-      <w:bookmarkEnd w:id="31"/>
+      <w:bookmarkEnd w:id="32"/>
     </w:p>
     <w:p>
       <w:r>
@@ -6732,7 +7715,7 @@
       <w:r>
         <w:t xml:space="preserve"> [5] </w:t>
       </w:r>
-      <w:bookmarkStart w:id="32" w:name="_Hlk3291962"/>
+      <w:bookmarkStart w:id="33" w:name="_Hlk3291962"/>
       <w:r>
         <w:t>condition is one most common condition that affects people in Scotland. Below are graphs which show the percentage of males and females that are affected by this condition based on age for a population of a thousand</w:t>
       </w:r>
@@ -6742,7 +7725,7 @@
       <w:r>
         <w:t>.</w:t>
       </w:r>
-      <w:bookmarkEnd w:id="32"/>
+      <w:bookmarkEnd w:id="33"/>
     </w:p>
     <w:p/>
     <w:p>
@@ -6835,7 +7818,7 @@
       <w:pPr>
         <w:pStyle w:val="Heading4"/>
       </w:pPr>
-      <w:bookmarkStart w:id="33" w:name="_Toc14721742"/>
+      <w:bookmarkStart w:id="34" w:name="_Toc14771210"/>
       <w:r>
         <w:lastRenderedPageBreak/>
         <w:t>3</w:t>
@@ -6855,7 +7838,7 @@
       <w:r>
         <w:t xml:space="preserve"> Digestive/Abdominal S&amp;S</w:t>
       </w:r>
-      <w:bookmarkEnd w:id="33"/>
+      <w:bookmarkEnd w:id="34"/>
     </w:p>
     <w:p>
       <w:r>
@@ -6959,7 +7942,7 @@
       <w:pPr>
         <w:pStyle w:val="Heading4"/>
       </w:pPr>
-      <w:bookmarkStart w:id="34" w:name="_Toc14721743"/>
+      <w:bookmarkStart w:id="35" w:name="_Toc14771211"/>
       <w:r>
         <w:lastRenderedPageBreak/>
         <w:t>3</w:t>
@@ -6982,7 +7965,7 @@
       <w:r>
         <w:t xml:space="preserve"> Type 1</w:t>
       </w:r>
-      <w:bookmarkEnd w:id="34"/>
+      <w:bookmarkEnd w:id="35"/>
     </w:p>
     <w:p>
       <w:r>
@@ -7113,7 +8096,7 @@
       <w:pPr>
         <w:pStyle w:val="Heading4"/>
       </w:pPr>
-      <w:bookmarkStart w:id="35" w:name="_Toc14721744"/>
+      <w:bookmarkStart w:id="36" w:name="_Toc14771212"/>
       <w:r>
         <w:lastRenderedPageBreak/>
         <w:t>3</w:t>
@@ -7133,7 +8116,7 @@
       <w:r>
         <w:t xml:space="preserve"> Diabetes Type 2</w:t>
       </w:r>
-      <w:bookmarkEnd w:id="35"/>
+      <w:bookmarkEnd w:id="36"/>
     </w:p>
     <w:p>
       <w:r>
@@ -7249,7 +8232,7 @@
       <w:pPr>
         <w:pStyle w:val="Heading4"/>
       </w:pPr>
-      <w:bookmarkStart w:id="36" w:name="_Toc14721745"/>
+      <w:bookmarkStart w:id="37" w:name="_Toc14771213"/>
       <w:r>
         <w:lastRenderedPageBreak/>
         <w:t>3</w:t>
@@ -7269,7 +8252,7 @@
       <w:r>
         <w:t xml:space="preserve"> Hypertension</w:t>
       </w:r>
-      <w:bookmarkEnd w:id="36"/>
+      <w:bookmarkEnd w:id="37"/>
     </w:p>
     <w:p>
       <w:r>
@@ -7373,7 +8356,7 @@
         <w:pStyle w:val="Title"/>
         <w:outlineLvl w:val="0"/>
       </w:pPr>
-      <w:bookmarkStart w:id="37" w:name="_Toc14721746"/>
+      <w:bookmarkStart w:id="38" w:name="_Toc14771214"/>
       <w:r>
         <w:lastRenderedPageBreak/>
         <w:t xml:space="preserve">Chapter </w:t>
@@ -7381,18 +8364,18 @@
       <w:r>
         <w:t>4</w:t>
       </w:r>
-      <w:bookmarkEnd w:id="37"/>
+      <w:bookmarkEnd w:id="38"/>
     </w:p>
     <w:p/>
     <w:p>
       <w:pPr>
         <w:pStyle w:val="Heading2"/>
       </w:pPr>
-      <w:bookmarkStart w:id="38" w:name="_Toc14721747"/>
+      <w:bookmarkStart w:id="39" w:name="_Toc14771215"/>
       <w:r>
         <w:t>Problem Description and Specification</w:t>
       </w:r>
-      <w:bookmarkEnd w:id="38"/>
+      <w:bookmarkEnd w:id="39"/>
     </w:p>
     <w:p>
       <w:r>
@@ -7407,14 +8390,14 @@
       <w:pPr>
         <w:pStyle w:val="Heading3"/>
       </w:pPr>
-      <w:bookmarkStart w:id="39" w:name="_Toc14721748"/>
+      <w:bookmarkStart w:id="40" w:name="_Toc14771216"/>
       <w:r>
         <w:t>4</w:t>
       </w:r>
       <w:r>
         <w:t>.1 Problem Description</w:t>
       </w:r>
-      <w:bookmarkEnd w:id="39"/>
+      <w:bookmarkEnd w:id="40"/>
     </w:p>
     <w:p>
       <w:r>
@@ -7455,7 +8438,7 @@
       <w:pPr>
         <w:pStyle w:val="Heading3"/>
       </w:pPr>
-      <w:bookmarkStart w:id="40" w:name="_Toc14721749"/>
+      <w:bookmarkStart w:id="41" w:name="_Toc14771217"/>
       <w:r>
         <w:t>4</w:t>
       </w:r>
@@ -7468,7 +8451,7 @@
       <w:r>
         <w:t>?</w:t>
       </w:r>
-      <w:bookmarkEnd w:id="40"/>
+      <w:bookmarkEnd w:id="41"/>
     </w:p>
     <w:p>
       <w:r>
@@ -7480,7 +8463,7 @@
       <w:pPr>
         <w:pStyle w:val="Heading3"/>
       </w:pPr>
-      <w:bookmarkStart w:id="41" w:name="_Toc14721750"/>
+      <w:bookmarkStart w:id="42" w:name="_Toc14771218"/>
       <w:r>
         <w:t>4</w:t>
       </w:r>
@@ -7496,7 +8479,7 @@
       <w:r>
         <w:t>Functional Requirements</w:t>
       </w:r>
-      <w:bookmarkEnd w:id="41"/>
+      <w:bookmarkEnd w:id="42"/>
     </w:p>
     <w:p>
       <w:r>
@@ -7635,7 +8618,7 @@
       <w:pPr>
         <w:pStyle w:val="Heading3"/>
       </w:pPr>
-      <w:bookmarkStart w:id="42" w:name="_Toc14721751"/>
+      <w:bookmarkStart w:id="43" w:name="_Toc14771219"/>
       <w:r>
         <w:lastRenderedPageBreak/>
         <w:t>4</w:t>
@@ -7649,7 +8632,7 @@
       <w:r>
         <w:t xml:space="preserve"> Non-Functional Requirements</w:t>
       </w:r>
-      <w:bookmarkEnd w:id="42"/>
+      <w:bookmarkEnd w:id="43"/>
     </w:p>
     <w:p>
       <w:r>
@@ -7721,7 +8704,7 @@
       <w:pPr>
         <w:pStyle w:val="Heading3"/>
       </w:pPr>
-      <w:bookmarkStart w:id="43" w:name="_Toc14721752"/>
+      <w:bookmarkStart w:id="44" w:name="_Toc14771220"/>
       <w:r>
         <w:t>4</w:t>
       </w:r>
@@ -7740,7 +8723,7 @@
       <w:r>
         <w:t xml:space="preserve"> to Solving the Problem</w:t>
       </w:r>
-      <w:bookmarkEnd w:id="43"/>
+      <w:bookmarkEnd w:id="44"/>
     </w:p>
     <w:p>
       <w:r>
@@ -7815,7 +8798,7 @@
         <w:pStyle w:val="Title"/>
         <w:outlineLvl w:val="0"/>
       </w:pPr>
-      <w:bookmarkStart w:id="44" w:name="_Toc14721753"/>
+      <w:bookmarkStart w:id="45" w:name="_Toc14771221"/>
       <w:r>
         <w:lastRenderedPageBreak/>
         <w:t xml:space="preserve">Chapter </w:t>
@@ -7823,18 +8806,18 @@
       <w:r>
         <w:t>5</w:t>
       </w:r>
-      <w:bookmarkEnd w:id="44"/>
+      <w:bookmarkEnd w:id="45"/>
     </w:p>
     <w:p/>
     <w:p>
       <w:pPr>
         <w:pStyle w:val="Heading2"/>
       </w:pPr>
-      <w:bookmarkStart w:id="45" w:name="_Toc14721754"/>
+      <w:bookmarkStart w:id="46" w:name="_Toc14771222"/>
       <w:r>
         <w:t>Software Description and Specification</w:t>
       </w:r>
-      <w:bookmarkEnd w:id="45"/>
+      <w:bookmarkEnd w:id="46"/>
     </w:p>
     <w:p>
       <w:r>
@@ -7852,14 +8835,14 @@
       <w:pPr>
         <w:pStyle w:val="Heading3"/>
       </w:pPr>
-      <w:bookmarkStart w:id="46" w:name="_Toc14721755"/>
+      <w:bookmarkStart w:id="47" w:name="_Toc14771223"/>
       <w:r>
         <w:t>5</w:t>
       </w:r>
       <w:r>
         <w:t>.1 Software Architecture</w:t>
       </w:r>
-      <w:bookmarkEnd w:id="46"/>
+      <w:bookmarkEnd w:id="47"/>
     </w:p>
     <w:p/>
     <w:p/>
@@ -7867,7 +8850,7 @@
       <w:pPr>
         <w:pStyle w:val="Heading3"/>
       </w:pPr>
-      <w:bookmarkStart w:id="47" w:name="_Toc14721756"/>
+      <w:bookmarkStart w:id="48" w:name="_Toc14771224"/>
       <w:r>
         <w:t>5</w:t>
       </w:r>
@@ -7877,11 +8860,19 @@
       <w:r>
         <w:t xml:space="preserve"> set Design</w:t>
       </w:r>
-      <w:bookmarkEnd w:id="47"/>
-    </w:p>
-    <w:p>
-      <w:r>
-        <w:t>The initial idea was to use MongoDB to store all the simulated data. However, I wanted to make the application user friendly. Therefore, I have decided to store all the simulated data in the user’s device local storage. This will allow users to access simulated data just by simulating it once and from there they can access it at anytime they would like. They will only have to re-simulate the data if they want a different data set or the local storage has been cleared and there is nothing stored there.</w:t>
+      <w:bookmarkEnd w:id="48"/>
+    </w:p>
+    <w:p>
+      <w:r>
+        <w:t xml:space="preserve">The initial idea was to use MongoDB to store all the simulated data. However, I wanted to make the application user friendly. Therefore, I have decided to store all the simulated data in the user’s device local storage. This will allow users to access simulated data just by simulating it once and from there they can access it at </w:t>
+      </w:r>
+      <w:proofErr w:type="spellStart"/>
+      <w:r>
+        <w:t>anytime</w:t>
+      </w:r>
+      <w:proofErr w:type="spellEnd"/>
+      <w:r>
+        <w:t xml:space="preserve"> they would like. They will only have to re-simulate the data if they want a different data set or the local storage has been cleared and there is nothing stored there.</w:t>
       </w:r>
     </w:p>
     <w:p>
@@ -8371,14 +9362,14 @@
       <w:pPr>
         <w:pStyle w:val="Heading3"/>
       </w:pPr>
-      <w:bookmarkStart w:id="48" w:name="_Toc14721757"/>
+      <w:bookmarkStart w:id="49" w:name="_Toc14771225"/>
       <w:r>
         <w:t>5</w:t>
       </w:r>
       <w:r>
         <w:t>.3 Graphical User Interface Design</w:t>
       </w:r>
-      <w:bookmarkEnd w:id="48"/>
+      <w:bookmarkEnd w:id="49"/>
     </w:p>
     <w:p/>
     <w:p>
@@ -8391,23 +9382,23 @@
         <w:pStyle w:val="Title"/>
         <w:outlineLvl w:val="0"/>
       </w:pPr>
-      <w:bookmarkStart w:id="49" w:name="_Toc14721758"/>
+      <w:bookmarkStart w:id="50" w:name="_Toc14771226"/>
       <w:r>
         <w:lastRenderedPageBreak/>
         <w:t>Chapter 6</w:t>
       </w:r>
-      <w:bookmarkEnd w:id="49"/>
+      <w:bookmarkEnd w:id="50"/>
     </w:p>
     <w:p/>
     <w:p>
       <w:pPr>
         <w:pStyle w:val="Heading2"/>
       </w:pPr>
-      <w:bookmarkStart w:id="50" w:name="_Toc14721759"/>
+      <w:bookmarkStart w:id="51" w:name="_Toc14771227"/>
       <w:r>
         <w:t>Detailed Design and Implementation</w:t>
       </w:r>
-      <w:bookmarkEnd w:id="50"/>
+      <w:bookmarkEnd w:id="51"/>
     </w:p>
     <w:p>
       <w:r>
@@ -8437,11 +9428,11 @@
       <w:pPr>
         <w:pStyle w:val="Heading3"/>
       </w:pPr>
-      <w:bookmarkStart w:id="51" w:name="_Toc14721760"/>
+      <w:bookmarkStart w:id="52" w:name="_Toc14771228"/>
       <w:r>
         <w:t>6.1 Choice of Programming Languages Used</w:t>
       </w:r>
-      <w:bookmarkEnd w:id="51"/>
+      <w:bookmarkEnd w:id="52"/>
     </w:p>
     <w:p>
       <w:r>
@@ -8453,9 +9444,11 @@
       <w:pPr>
         <w:pStyle w:val="Heading4"/>
       </w:pPr>
+      <w:bookmarkStart w:id="53" w:name="_Toc14771229"/>
       <w:r>
         <w:t>6.1.1 HTML5</w:t>
       </w:r>
+      <w:bookmarkEnd w:id="53"/>
     </w:p>
     <w:p>
       <w:proofErr w:type="spellStart"/>
@@ -8469,9 +9462,11 @@
       <w:pPr>
         <w:pStyle w:val="Heading4"/>
       </w:pPr>
+      <w:bookmarkStart w:id="54" w:name="_Toc14771230"/>
       <w:r>
         <w:t>6.1.2 CSS</w:t>
       </w:r>
+      <w:bookmarkEnd w:id="54"/>
     </w:p>
     <w:p>
       <w:proofErr w:type="spellStart"/>
@@ -8485,9 +9480,11 @@
       <w:pPr>
         <w:pStyle w:val="Heading4"/>
       </w:pPr>
+      <w:bookmarkStart w:id="55" w:name="_Toc14771231"/>
       <w:r>
         <w:t>6.1.3 JavaScript</w:t>
       </w:r>
+      <w:bookmarkEnd w:id="55"/>
     </w:p>
     <w:p>
       <w:proofErr w:type="spellStart"/>
@@ -8501,7 +9498,7 @@
       <w:pPr>
         <w:pStyle w:val="Heading3"/>
       </w:pPr>
-      <w:bookmarkStart w:id="52" w:name="_Toc14721761"/>
+      <w:bookmarkStart w:id="56" w:name="_Toc14771232"/>
       <w:r>
         <w:t>6.2 Choice of Third</w:t>
       </w:r>
@@ -8511,7 +9508,7 @@
       <w:r>
         <w:t>Part Tools</w:t>
       </w:r>
-      <w:bookmarkEnd w:id="52"/>
+      <w:bookmarkEnd w:id="56"/>
     </w:p>
     <w:p>
       <w:r>
@@ -8523,9 +9520,11 @@
       <w:pPr>
         <w:pStyle w:val="Heading4"/>
       </w:pPr>
+      <w:bookmarkStart w:id="57" w:name="_Toc14771233"/>
       <w:r>
         <w:t>6.2.1 Strathclyde DEVWEB</w:t>
       </w:r>
+      <w:bookmarkEnd w:id="57"/>
     </w:p>
     <w:p>
       <w:r>
@@ -8537,9 +9536,11 @@
       <w:pPr>
         <w:pStyle w:val="Heading4"/>
       </w:pPr>
+      <w:bookmarkStart w:id="58" w:name="_Toc14771234"/>
       <w:r>
         <w:t>6.2.2 FileZilla</w:t>
       </w:r>
+      <w:bookmarkEnd w:id="58"/>
     </w:p>
     <w:p>
       <w:proofErr w:type="spellStart"/>
@@ -8553,9 +9554,11 @@
       <w:pPr>
         <w:pStyle w:val="Heading4"/>
       </w:pPr>
+      <w:bookmarkStart w:id="59" w:name="_Toc14771235"/>
       <w:r>
         <w:t>6.2.3 ag-Grid</w:t>
       </w:r>
+      <w:bookmarkEnd w:id="59"/>
     </w:p>
     <w:p>
       <w:proofErr w:type="spellStart"/>
@@ -8569,9 +9572,11 @@
       <w:pPr>
         <w:pStyle w:val="Heading4"/>
       </w:pPr>
+      <w:bookmarkStart w:id="60" w:name="_Toc14771236"/>
       <w:r>
         <w:t>6.2.4 Chart.js</w:t>
       </w:r>
+      <w:bookmarkEnd w:id="60"/>
     </w:p>
     <w:p>
       <w:proofErr w:type="spellStart"/>
@@ -8585,10 +9590,12 @@
       <w:pPr>
         <w:pStyle w:val="Heading4"/>
       </w:pPr>
+      <w:bookmarkStart w:id="61" w:name="_Toc14771237"/>
       <w:r>
         <w:lastRenderedPageBreak/>
         <w:t>6.2.5 Bootstrap</w:t>
       </w:r>
+      <w:bookmarkEnd w:id="61"/>
     </w:p>
     <w:p>
       <w:proofErr w:type="spellStart"/>
@@ -8602,9 +9609,11 @@
       <w:pPr>
         <w:pStyle w:val="Heading4"/>
       </w:pPr>
+      <w:bookmarkStart w:id="62" w:name="_Toc14771238"/>
       <w:r>
         <w:t>6.2.6 jQuery</w:t>
       </w:r>
+      <w:bookmarkEnd w:id="62"/>
     </w:p>
     <w:p>
       <w:proofErr w:type="spellStart"/>
@@ -8618,9 +9627,11 @@
       <w:pPr>
         <w:pStyle w:val="Heading4"/>
       </w:pPr>
+      <w:bookmarkStart w:id="63" w:name="_Toc14771239"/>
       <w:r>
         <w:t>6.2.7 Google Chrome</w:t>
       </w:r>
+      <w:bookmarkEnd w:id="63"/>
     </w:p>
     <w:p>
       <w:proofErr w:type="spellStart"/>
@@ -8634,21 +9645,15 @@
       <w:pPr>
         <w:pStyle w:val="Heading3"/>
       </w:pPr>
-      <w:bookmarkStart w:id="53" w:name="_Toc14721762"/>
+      <w:bookmarkStart w:id="64" w:name="_Toc14771240"/>
       <w:r>
         <w:t>6.3 Choice of Development Environment</w:t>
       </w:r>
-      <w:bookmarkEnd w:id="53"/>
-    </w:p>
-    <w:p>
-      <w:r>
-        <w:t xml:space="preserve">For this application I have used the following </w:t>
-      </w:r>
-      <w:r>
-        <w:t>environments</w:t>
-      </w:r>
-      <w:r>
-        <w:t>.</w:t>
+      <w:bookmarkEnd w:id="64"/>
+    </w:p>
+    <w:p>
+      <w:r>
+        <w:t>For this application I have used the following environments.</w:t>
       </w:r>
     </w:p>
     <w:p/>
@@ -8656,9 +9661,11 @@
       <w:pPr>
         <w:pStyle w:val="Heading4"/>
       </w:pPr>
+      <w:bookmarkStart w:id="65" w:name="_Toc14771241"/>
       <w:r>
         <w:t>6.3.1 Operating System: Windows 10</w:t>
       </w:r>
+      <w:bookmarkEnd w:id="65"/>
     </w:p>
     <w:p>
       <w:proofErr w:type="spellStart"/>
@@ -8672,9 +9679,11 @@
       <w:pPr>
         <w:pStyle w:val="Heading4"/>
       </w:pPr>
+      <w:bookmarkStart w:id="66" w:name="_Toc14771242"/>
       <w:r>
         <w:t>6.3.2 Mobile Operating System: Android 9</w:t>
       </w:r>
+      <w:bookmarkEnd w:id="66"/>
     </w:p>
     <w:p>
       <w:proofErr w:type="spellStart"/>
@@ -8688,9 +9697,11 @@
       <w:pPr>
         <w:pStyle w:val="Heading4"/>
       </w:pPr>
+      <w:bookmarkStart w:id="67" w:name="_Toc14771243"/>
       <w:r>
         <w:t>6.3.3 IDE: Visual Studio Code</w:t>
       </w:r>
+      <w:bookmarkEnd w:id="67"/>
     </w:p>
     <w:p>
       <w:proofErr w:type="spellStart"/>
@@ -8704,9 +9715,11 @@
       <w:pPr>
         <w:pStyle w:val="Heading4"/>
       </w:pPr>
+      <w:bookmarkStart w:id="68" w:name="_Toc14771244"/>
       <w:r>
         <w:t>6.3.4 Version Control: Git and GitHub</w:t>
       </w:r>
+      <w:bookmarkEnd w:id="68"/>
     </w:p>
     <w:p>
       <w:proofErr w:type="spellStart"/>
@@ -8720,18 +9733,16 @@
       <w:pPr>
         <w:pStyle w:val="Heading3"/>
       </w:pPr>
-      <w:bookmarkStart w:id="54" w:name="_Toc14721763"/>
+      <w:bookmarkStart w:id="69" w:name="_Toc14771245"/>
       <w:r>
         <w:t>6.4 Challenges of Design and Implementation</w:t>
       </w:r>
-      <w:bookmarkEnd w:id="54"/>
+      <w:bookmarkEnd w:id="69"/>
     </w:p>
     <w:p>
       <w:r>
         <w:t>S</w:t>
       </w:r>
-      <w:bookmarkStart w:id="55" w:name="_GoBack"/>
-      <w:bookmarkEnd w:id="55"/>
     </w:p>
     <w:p>
       <w:r>
@@ -8743,23 +9754,23 @@
         <w:pStyle w:val="Title"/>
         <w:outlineLvl w:val="0"/>
       </w:pPr>
-      <w:bookmarkStart w:id="56" w:name="_Toc14721764"/>
+      <w:bookmarkStart w:id="70" w:name="_Toc14771246"/>
       <w:r>
         <w:lastRenderedPageBreak/>
         <w:t>Chapter 7</w:t>
       </w:r>
-      <w:bookmarkEnd w:id="56"/>
+      <w:bookmarkEnd w:id="70"/>
     </w:p>
     <w:p/>
     <w:p>
       <w:pPr>
         <w:pStyle w:val="Heading2"/>
       </w:pPr>
-      <w:bookmarkStart w:id="57" w:name="_Toc14721765"/>
+      <w:bookmarkStart w:id="71" w:name="_Toc14771247"/>
       <w:r>
         <w:t>Verification and Validation</w:t>
       </w:r>
-      <w:bookmarkEnd w:id="57"/>
+      <w:bookmarkEnd w:id="71"/>
     </w:p>
     <w:p>
       <w:r>
@@ -8771,11 +9782,11 @@
       <w:pPr>
         <w:pStyle w:val="Heading3"/>
       </w:pPr>
-      <w:bookmarkStart w:id="58" w:name="_Toc14721766"/>
+      <w:bookmarkStart w:id="72" w:name="_Toc14771248"/>
       <w:r>
         <w:t>7.1 Verification</w:t>
       </w:r>
-      <w:bookmarkEnd w:id="58"/>
+      <w:bookmarkEnd w:id="72"/>
     </w:p>
     <w:p>
       <w:proofErr w:type="spellStart"/>
@@ -8789,11 +9800,11 @@
       <w:pPr>
         <w:pStyle w:val="Heading3"/>
       </w:pPr>
-      <w:bookmarkStart w:id="59" w:name="_Toc14721767"/>
+      <w:bookmarkStart w:id="73" w:name="_Toc14771249"/>
       <w:r>
         <w:t>7.2 Validation</w:t>
       </w:r>
-      <w:bookmarkEnd w:id="59"/>
+      <w:bookmarkEnd w:id="73"/>
     </w:p>
     <w:p>
       <w:proofErr w:type="spellStart"/>
@@ -8812,23 +9823,23 @@
         <w:pStyle w:val="Title"/>
         <w:outlineLvl w:val="0"/>
       </w:pPr>
-      <w:bookmarkStart w:id="60" w:name="_Toc14721768"/>
+      <w:bookmarkStart w:id="74" w:name="_Toc14771250"/>
       <w:r>
         <w:lastRenderedPageBreak/>
         <w:t>Chapter 8</w:t>
       </w:r>
-      <w:bookmarkEnd w:id="60"/>
+      <w:bookmarkEnd w:id="74"/>
     </w:p>
     <w:p/>
     <w:p>
       <w:pPr>
         <w:pStyle w:val="Heading2"/>
       </w:pPr>
-      <w:bookmarkStart w:id="61" w:name="_Toc14721769"/>
+      <w:bookmarkStart w:id="75" w:name="_Toc14771251"/>
       <w:r>
         <w:t>Results and Evaluation</w:t>
       </w:r>
-      <w:bookmarkEnd w:id="61"/>
+      <w:bookmarkEnd w:id="75"/>
     </w:p>
     <w:p>
       <w:proofErr w:type="spellStart"/>
@@ -8842,11 +9853,11 @@
       <w:pPr>
         <w:pStyle w:val="Heading3"/>
       </w:pPr>
-      <w:bookmarkStart w:id="62" w:name="_Toc14721770"/>
+      <w:bookmarkStart w:id="76" w:name="_Toc14771252"/>
       <w:r>
         <w:t>8.1 User Evaluation</w:t>
       </w:r>
-      <w:bookmarkEnd w:id="62"/>
+      <w:bookmarkEnd w:id="76"/>
     </w:p>
     <w:p>
       <w:proofErr w:type="spellStart"/>
@@ -8860,11 +9871,11 @@
       <w:pPr>
         <w:pStyle w:val="Heading3"/>
       </w:pPr>
-      <w:bookmarkStart w:id="63" w:name="_Toc14721771"/>
+      <w:bookmarkStart w:id="77" w:name="_Toc14771253"/>
       <w:r>
         <w:t>8.2 Evaluation of Planning</w:t>
       </w:r>
-      <w:bookmarkEnd w:id="63"/>
+      <w:bookmarkEnd w:id="77"/>
     </w:p>
     <w:p>
       <w:proofErr w:type="spellStart"/>
@@ -8878,11 +9889,11 @@
       <w:pPr>
         <w:pStyle w:val="Heading3"/>
       </w:pPr>
-      <w:bookmarkStart w:id="64" w:name="_Toc14721772"/>
+      <w:bookmarkStart w:id="78" w:name="_Toc14771254"/>
       <w:r>
         <w:t>8.3 Evaluation of End Product Functionality</w:t>
       </w:r>
-      <w:bookmarkEnd w:id="64"/>
+      <w:bookmarkEnd w:id="78"/>
     </w:p>
     <w:p>
       <w:proofErr w:type="spellStart"/>
@@ -8901,23 +9912,23 @@
         <w:pStyle w:val="Title"/>
         <w:outlineLvl w:val="0"/>
       </w:pPr>
-      <w:bookmarkStart w:id="65" w:name="_Toc14721773"/>
+      <w:bookmarkStart w:id="79" w:name="_Toc14771255"/>
       <w:r>
         <w:lastRenderedPageBreak/>
         <w:t>Chapter 9</w:t>
       </w:r>
-      <w:bookmarkEnd w:id="65"/>
+      <w:bookmarkEnd w:id="79"/>
     </w:p>
     <w:p/>
     <w:p>
       <w:pPr>
         <w:pStyle w:val="Heading2"/>
       </w:pPr>
-      <w:bookmarkStart w:id="66" w:name="_Toc14721774"/>
+      <w:bookmarkStart w:id="80" w:name="_Toc14771256"/>
       <w:r>
         <w:t>Summary and Conclusions</w:t>
       </w:r>
-      <w:bookmarkEnd w:id="66"/>
+      <w:bookmarkEnd w:id="80"/>
     </w:p>
     <w:p>
       <w:proofErr w:type="spellStart"/>
@@ -8931,11 +9942,11 @@
       <w:pPr>
         <w:pStyle w:val="Heading3"/>
       </w:pPr>
-      <w:bookmarkStart w:id="67" w:name="_Toc14721775"/>
+      <w:bookmarkStart w:id="81" w:name="_Toc14771257"/>
       <w:r>
         <w:t>9.1 Summary</w:t>
       </w:r>
-      <w:bookmarkEnd w:id="67"/>
+      <w:bookmarkEnd w:id="81"/>
     </w:p>
     <w:p>
       <w:proofErr w:type="spellStart"/>
@@ -8949,11 +9960,11 @@
       <w:pPr>
         <w:pStyle w:val="Heading3"/>
       </w:pPr>
-      <w:bookmarkStart w:id="68" w:name="_Toc14721776"/>
+      <w:bookmarkStart w:id="82" w:name="_Toc14771258"/>
       <w:r>
         <w:t>9.2 Future Work</w:t>
       </w:r>
-      <w:bookmarkEnd w:id="68"/>
+      <w:bookmarkEnd w:id="82"/>
     </w:p>
     <w:p>
       <w:proofErr w:type="spellStart"/>
@@ -8967,11 +9978,11 @@
       <w:pPr>
         <w:pStyle w:val="Heading3"/>
       </w:pPr>
-      <w:bookmarkStart w:id="69" w:name="_Toc14721777"/>
+      <w:bookmarkStart w:id="83" w:name="_Toc14771259"/>
       <w:r>
         <w:t>9.3 Overall Reflection</w:t>
       </w:r>
-      <w:bookmarkEnd w:id="69"/>
+      <w:bookmarkEnd w:id="83"/>
     </w:p>
     <w:p>
       <w:proofErr w:type="spellStart"/>
@@ -8985,11 +9996,11 @@
       <w:pPr>
         <w:pStyle w:val="Heading3"/>
       </w:pPr>
-      <w:bookmarkStart w:id="70" w:name="_Toc14721778"/>
+      <w:bookmarkStart w:id="84" w:name="_Toc14771260"/>
       <w:r>
         <w:t>9.4 Final Conclusion</w:t>
       </w:r>
-      <w:bookmarkEnd w:id="70"/>
+      <w:bookmarkEnd w:id="84"/>
     </w:p>
     <w:p>
       <w:proofErr w:type="spellStart"/>
@@ -9008,12 +10019,12 @@
         <w:pStyle w:val="Title"/>
         <w:outlineLvl w:val="0"/>
       </w:pPr>
-      <w:bookmarkStart w:id="71" w:name="_Toc14721779"/>
+      <w:bookmarkStart w:id="85" w:name="_Toc14771261"/>
       <w:r>
         <w:lastRenderedPageBreak/>
         <w:t>Bibliography</w:t>
       </w:r>
-      <w:bookmarkEnd w:id="71"/>
+      <w:bookmarkEnd w:id="85"/>
     </w:p>
     <w:p/>
     <w:p/>
@@ -9341,12 +10352,12 @@
         <w:pStyle w:val="Title"/>
         <w:outlineLvl w:val="0"/>
       </w:pPr>
-      <w:bookmarkStart w:id="72" w:name="_Toc14721780"/>
+      <w:bookmarkStart w:id="86" w:name="_Toc14771262"/>
       <w:r>
         <w:lastRenderedPageBreak/>
         <w:t>Appendix A</w:t>
       </w:r>
-      <w:bookmarkEnd w:id="72"/>
+      <w:bookmarkEnd w:id="86"/>
     </w:p>
     <w:p/>
     <w:p>
@@ -9359,12 +10370,12 @@
         <w:pStyle w:val="Title"/>
         <w:outlineLvl w:val="0"/>
       </w:pPr>
-      <w:bookmarkStart w:id="73" w:name="_Toc14721781"/>
+      <w:bookmarkStart w:id="87" w:name="_Toc14771263"/>
       <w:r>
         <w:lastRenderedPageBreak/>
         <w:t>Appendix B</w:t>
       </w:r>
-      <w:bookmarkEnd w:id="73"/>
+      <w:bookmarkEnd w:id="87"/>
     </w:p>
     <w:p/>
     <w:p>
@@ -9377,12 +10388,12 @@
         <w:pStyle w:val="Title"/>
         <w:outlineLvl w:val="0"/>
       </w:pPr>
-      <w:bookmarkStart w:id="74" w:name="_Toc14721782"/>
+      <w:bookmarkStart w:id="88" w:name="_Toc14771264"/>
       <w:r>
         <w:lastRenderedPageBreak/>
         <w:t>Appendix C</w:t>
       </w:r>
-      <w:bookmarkEnd w:id="74"/>
+      <w:bookmarkEnd w:id="88"/>
     </w:p>
     <w:sectPr>
       <w:footerReference w:type="default" r:id="rId36"/>
@@ -9431,6 +10442,7 @@
         <w:docPartUnique/>
       </w:docPartObj>
     </w:sdtPr>
+    <w:sdtEndPr/>
     <w:sdtContent>
       <w:sdt>
         <w:sdtPr>
@@ -9440,6 +10452,7 @@
             <w:docPartUnique/>
           </w:docPartObj>
         </w:sdtPr>
+        <w:sdtEndPr/>
         <w:sdtContent>
           <w:p>
             <w:pPr>
@@ -27655,7 +28668,7 @@
 </file>
 
 <file path=customXml/itemProps1.xml><?xml version="1.0" encoding="utf-8"?>
-<ds:datastoreItem xmlns:ds="http://schemas.openxmlformats.org/officeDocument/2006/customXml" ds:itemID="{7E66973B-29EF-457E-8643-5F14FAEE1FB7}">
+<ds:datastoreItem xmlns:ds="http://schemas.openxmlformats.org/officeDocument/2006/customXml" ds:itemID="{71232F6D-0E29-4EFD-928A-1893A4FB3A83}">
   <ds:schemaRefs>
     <ds:schemaRef ds:uri="http://schemas.openxmlformats.org/officeDocument/2006/bibliography"/>
   </ds:schemaRefs>

</xml_diff>

<commit_message>
Report and readme updates.
</commit_message>
<xml_diff>
--- a/Documents/CS408 - Project Report.docx
+++ b/Documents/CS408 - Project Report.docx
@@ -7228,8 +7228,6 @@
         <w:pStyle w:val="Heading3"/>
       </w:pPr>
       <w:bookmarkStart w:id="5" w:name="_Toc15007522"/>
-      <w:bookmarkStart w:id="6" w:name="_GoBack"/>
-      <w:bookmarkEnd w:id="6"/>
       <w:r>
         <w:t>1.1 Objectives</w:t>
       </w:r>
@@ -7435,7 +7433,7 @@
       <w:pPr>
         <w:pStyle w:val="Heading3"/>
       </w:pPr>
-      <w:bookmarkStart w:id="7" w:name="_Toc15007523"/>
+      <w:bookmarkStart w:id="6" w:name="_Toc15007523"/>
       <w:r>
         <w:t>1.</w:t>
       </w:r>
@@ -7445,7 +7443,7 @@
       <w:r>
         <w:t xml:space="preserve"> Report Structure</w:t>
       </w:r>
-      <w:bookmarkEnd w:id="7"/>
+      <w:bookmarkEnd w:id="6"/>
     </w:p>
     <w:p>
       <w:pPr>
@@ -7489,7 +7487,7 @@
       <w:pPr>
         <w:pStyle w:val="Heading3"/>
       </w:pPr>
-      <w:bookmarkStart w:id="8" w:name="_Toc15007524"/>
+      <w:bookmarkStart w:id="7" w:name="_Toc15007524"/>
       <w:r>
         <w:lastRenderedPageBreak/>
         <w:t>1.</w:t>
@@ -7500,7 +7498,7 @@
       <w:r>
         <w:t xml:space="preserve"> Marking Scheme</w:t>
       </w:r>
-      <w:bookmarkEnd w:id="8"/>
+      <w:bookmarkEnd w:id="7"/>
     </w:p>
     <w:p>
       <w:pPr>
@@ -7521,7 +7519,7 @@
         <w:pStyle w:val="Title"/>
         <w:outlineLvl w:val="0"/>
       </w:pPr>
-      <w:bookmarkStart w:id="9" w:name="_Toc15007525"/>
+      <w:bookmarkStart w:id="8" w:name="_Toc15007525"/>
       <w:r>
         <w:lastRenderedPageBreak/>
         <w:t xml:space="preserve">Chapter </w:t>
@@ -7529,297 +7527,302 @@
       <w:r>
         <w:t>2</w:t>
       </w:r>
+      <w:bookmarkEnd w:id="8"/>
+    </w:p>
+    <w:p/>
+    <w:p>
+      <w:pPr>
+        <w:pStyle w:val="Heading2"/>
+      </w:pPr>
+      <w:bookmarkStart w:id="9" w:name="_Toc15007526"/>
+      <w:r>
+        <w:t>Background Research</w:t>
+      </w:r>
+      <w:r>
+        <w:t>/Related Work</w:t>
+      </w:r>
       <w:bookmarkEnd w:id="9"/>
     </w:p>
+    <w:p>
+      <w:pPr>
+        <w:jc w:val="both"/>
+      </w:pPr>
+      <w:r>
+        <w:t>The aim of this chapter is to</w:t>
+      </w:r>
+      <w:r>
+        <w:t xml:space="preserve"> describe in detail what research has been done in order to prepare for development of </w:t>
+      </w:r>
+      <w:r>
+        <w:t xml:space="preserve">the </w:t>
+      </w:r>
+      <w:r>
+        <w:t xml:space="preserve">Random Patient Clinical Data Simulator </w:t>
+      </w:r>
+      <w:r>
+        <w:t>–</w:t>
+      </w:r>
+      <w:r>
+        <w:t xml:space="preserve"> </w:t>
+      </w:r>
+      <w:r>
+        <w:t>“</w:t>
+      </w:r>
+      <w:proofErr w:type="spellStart"/>
+      <w:r>
+        <w:t>dtools</w:t>
+      </w:r>
+      <w:proofErr w:type="spellEnd"/>
+      <w:r>
+        <w:t>”</w:t>
+      </w:r>
+      <w:r>
+        <w:t>.</w:t>
+      </w:r>
+      <w:r>
+        <w:t xml:space="preserve"> </w:t>
+      </w:r>
+      <w:r>
+        <w:t>Throughout this chapter we will discuss the benefits of simulati</w:t>
+      </w:r>
+      <w:r>
+        <w:t>ng</w:t>
+      </w:r>
+      <w:r>
+        <w:t xml:space="preserve"> patient data in relation to teaching and research.</w:t>
+      </w:r>
+      <w:r>
+        <w:t xml:space="preserve"> </w:t>
+      </w:r>
+      <w:r>
+        <w:t>Moreover, we will describe from where the statistics for this project were gathered.</w:t>
+      </w:r>
+    </w:p>
+    <w:p>
+      <w:pPr>
+        <w:jc w:val="both"/>
+      </w:pPr>
+    </w:p>
+    <w:p>
+      <w:pPr>
+        <w:pStyle w:val="Heading3"/>
+      </w:pPr>
+      <w:bookmarkStart w:id="10" w:name="_Toc15007527"/>
+      <w:r>
+        <w:t>2</w:t>
+      </w:r>
+      <w:r>
+        <w:t>.1 Simulati</w:t>
+      </w:r>
+      <w:r>
+        <w:t>ng Patient Data</w:t>
+      </w:r>
+      <w:bookmarkEnd w:id="10"/>
+    </w:p>
+    <w:p>
+      <w:pPr>
+        <w:jc w:val="both"/>
+      </w:pPr>
+      <w:r>
+        <w:t>Simulating patient data is the creation of person</w:t>
+      </w:r>
+      <w:r>
+        <w:t>al</w:t>
+      </w:r>
+      <w:r>
+        <w:t xml:space="preserve"> data with details such as their first name, surname, gender</w:t>
+      </w:r>
+      <w:r>
+        <w:t>,</w:t>
+      </w:r>
+      <w:r>
+        <w:t xml:space="preserve"> age</w:t>
+      </w:r>
+      <w:r>
+        <w:t xml:space="preserve"> and health conditions</w:t>
+      </w:r>
+      <w:r>
+        <w:t>. Simulating patient data relates to my project as access</w:t>
+      </w:r>
+      <w:r>
+        <w:t>ing</w:t>
+      </w:r>
+      <w:r>
+        <w:t xml:space="preserve"> real patient data is difficult</w:t>
+      </w:r>
+      <w:r>
+        <w:t xml:space="preserve"> due to l</w:t>
+      </w:r>
+      <w:r>
+        <w:t>egislation</w:t>
+      </w:r>
+      <w:r>
+        <w:t xml:space="preserve">. </w:t>
+      </w:r>
+      <w:r>
+        <w:t>Simulation</w:t>
+      </w:r>
+      <w:r>
+        <w:t>-</w:t>
+      </w:r>
+      <w:r>
+        <w:t xml:space="preserve">based learning in a health education environment has some advantages over other teaching methods used in that field depending on context, topic and method. </w:t>
+      </w:r>
+    </w:p>
+    <w:p>
+      <w:pPr>
+        <w:jc w:val="both"/>
+      </w:pPr>
+      <w:r>
+        <w:t>By creating this application, students who are studying to be a health</w:t>
+      </w:r>
+      <w:r>
+        <w:t xml:space="preserve"> care</w:t>
+      </w:r>
+      <w:r>
+        <w:t xml:space="preserve"> professional</w:t>
+      </w:r>
+      <w:r>
+        <w:t xml:space="preserve"> or medical professional</w:t>
+      </w:r>
+      <w:r>
+        <w:t xml:space="preserve"> can practice analysing patient data and statistics which can result in additional gains in knowledge, critical thinking ability, satisfaction or confidence based on studies</w:t>
+      </w:r>
+      <w:r>
+        <w:t xml:space="preserve"> [1]</w:t>
+      </w:r>
+      <w:r>
+        <w:t>.</w:t>
+      </w:r>
+      <w:r>
+        <w:t xml:space="preserve"> Therefore, by developing an application that simulates patient data based</w:t>
+      </w:r>
+      <w:r>
+        <w:t xml:space="preserve"> on</w:t>
+      </w:r>
+      <w:r>
+        <w:t xml:space="preserve"> real data sources and statistics it will benefit the students in the medical industry.</w:t>
+      </w:r>
+    </w:p>
+    <w:p>
+      <w:pPr>
+        <w:jc w:val="both"/>
+      </w:pPr>
+      <w:r>
+        <w:t>I</w:t>
+      </w:r>
+      <w:r>
+        <w:t xml:space="preserve">deally researchers would want real patient data of </w:t>
+      </w:r>
+      <w:proofErr w:type="gramStart"/>
+      <w:r>
+        <w:t>a large number of</w:t>
+      </w:r>
+      <w:proofErr w:type="gramEnd"/>
+      <w:r>
+        <w:t xml:space="preserve"> people; however, this may not be possible due to legislations. Researchers may want data to identify trends in illnesses </w:t>
+      </w:r>
+      <w:r>
+        <w:t>in various age groups and genders</w:t>
+      </w:r>
+      <w:r>
+        <w:t xml:space="preserve">. </w:t>
+      </w:r>
+      <w:r>
+        <w:t>Therefore, the application will be able to</w:t>
+      </w:r>
+      <w:r>
+        <w:t xml:space="preserve"> produce simulated data analytics based off</w:t>
+      </w:r>
+      <w:r>
+        <w:t xml:space="preserve"> the Scottish population</w:t>
+      </w:r>
+      <w:r>
+        <w:t xml:space="preserve"> for use by these researchers</w:t>
+      </w:r>
+      <w:r>
+        <w:t>.</w:t>
+      </w:r>
+    </w:p>
     <w:p/>
     <w:p>
       <w:pPr>
-        <w:pStyle w:val="Heading2"/>
-      </w:pPr>
-      <w:bookmarkStart w:id="10" w:name="_Toc15007526"/>
-      <w:r>
-        <w:t>Background Research</w:t>
-      </w:r>
-      <w:r>
-        <w:t>/Related Work</w:t>
-      </w:r>
-      <w:bookmarkEnd w:id="10"/>
+        <w:pStyle w:val="Heading3"/>
+      </w:pPr>
+      <w:bookmarkStart w:id="11" w:name="_Toc15007528"/>
+      <w:r>
+        <w:t>2</w:t>
+      </w:r>
+      <w:r>
+        <w:t>.</w:t>
+      </w:r>
+      <w:r>
+        <w:t>2</w:t>
+      </w:r>
+      <w:r>
+        <w:t xml:space="preserve"> Data Sources</w:t>
+      </w:r>
+      <w:bookmarkEnd w:id="11"/>
     </w:p>
     <w:p>
       <w:pPr>
         <w:jc w:val="both"/>
       </w:pPr>
       <w:r>
-        <w:t>The aim of this chapter is to</w:t>
-      </w:r>
-      <w:r>
-        <w:t xml:space="preserve"> describe in detail what research has been done in order to prepare for development of </w:t>
+        <w:t>For “RPCDS” to be useful it needs to have some sort of data which comes from valid statistical sources. In this part of the chapter various data sources are going to be talked about and how they provide valid data for the project.</w:t>
+      </w:r>
+    </w:p>
+    <w:p/>
+    <w:p>
+      <w:pPr>
+        <w:pStyle w:val="Heading4"/>
+      </w:pPr>
+      <w:bookmarkStart w:id="12" w:name="_Toc15007529"/>
+      <w:r>
+        <w:t>2</w:t>
+      </w:r>
+      <w:r>
+        <w:t>.</w:t>
+      </w:r>
+      <w:r>
+        <w:t>2</w:t>
+      </w:r>
+      <w:r>
+        <w:t>.1 National Records of Scotland</w:t>
+      </w:r>
+      <w:bookmarkEnd w:id="12"/>
+    </w:p>
+    <w:p>
+      <w:pPr>
+        <w:jc w:val="both"/>
+      </w:pPr>
+      <w:r>
+        <w:t xml:space="preserve">National Records of Scotland is a non-ministerial department of the Scottish Government which is responsible for civil registration, the census in Scotland, demography and statistics, family history, the national archives and historical records. </w:t>
+      </w:r>
+    </w:p>
+    <w:p>
+      <w:pPr>
+        <w:jc w:val="both"/>
+      </w:pPr>
+      <w:r>
+        <w:t xml:space="preserve">Since National Records of Scotland is a government organisation, they provide data which is used by various researchers and this would qualify as a high-quality data source for the application. The statistics that they produce </w:t>
+      </w:r>
+      <w:r>
+        <w:t xml:space="preserve">play a vital role in underpinning decisions from national to local level and are a building block in </w:t>
       </w:r>
       <w:r>
         <w:t xml:space="preserve">the </w:t>
       </w:r>
       <w:r>
-        <w:t xml:space="preserve">Random Patient Clinical Data Simulator </w:t>
-      </w:r>
-      <w:r>
-        <w:t>–</w:t>
-      </w:r>
-      <w:r>
-        <w:t xml:space="preserve"> </w:t>
-      </w:r>
-      <w:r>
-        <w:t>“</w:t>
-      </w:r>
-      <w:r>
-        <w:t>RPCDS”</w:t>
-      </w:r>
-      <w:r>
-        <w:t>.</w:t>
-      </w:r>
-      <w:r>
-        <w:t xml:space="preserve"> </w:t>
-      </w:r>
-      <w:r>
-        <w:t>Throughout this chapter we will discuss the benefits of simulati</w:t>
-      </w:r>
-      <w:r>
-        <w:t>ng</w:t>
-      </w:r>
-      <w:r>
-        <w:t xml:space="preserve"> patient data in relation to teaching and research.</w:t>
-      </w:r>
-      <w:r>
-        <w:t xml:space="preserve"> </w:t>
-      </w:r>
-      <w:r>
-        <w:t>Moreover, we will describe from where the statistics for this project were gathered.</w:t>
-      </w:r>
-    </w:p>
-    <w:p>
-      <w:pPr>
-        <w:jc w:val="both"/>
-      </w:pPr>
-    </w:p>
-    <w:p>
-      <w:pPr>
-        <w:pStyle w:val="Heading3"/>
-      </w:pPr>
-      <w:bookmarkStart w:id="11" w:name="_Toc15007527"/>
-      <w:r>
-        <w:t>2</w:t>
-      </w:r>
-      <w:r>
-        <w:t>.1 Simulati</w:t>
-      </w:r>
-      <w:r>
-        <w:t>ng Patient Data</w:t>
-      </w:r>
-      <w:bookmarkEnd w:id="11"/>
-    </w:p>
-    <w:p>
-      <w:pPr>
-        <w:jc w:val="both"/>
-      </w:pPr>
-      <w:r>
-        <w:t>Simulating patient data is the creation of person</w:t>
-      </w:r>
-      <w:r>
-        <w:t>al</w:t>
-      </w:r>
-      <w:r>
-        <w:t xml:space="preserve"> data with details such as their first name, surname, gender</w:t>
-      </w:r>
-      <w:r>
-        <w:t>,</w:t>
-      </w:r>
-      <w:r>
-        <w:t xml:space="preserve"> age</w:t>
-      </w:r>
-      <w:r>
-        <w:t xml:space="preserve"> and health conditions</w:t>
-      </w:r>
-      <w:r>
-        <w:t>. Simulating patient data relates to my project as access</w:t>
-      </w:r>
-      <w:r>
-        <w:t>ing</w:t>
-      </w:r>
-      <w:r>
-        <w:t xml:space="preserve"> real patient data is difficult</w:t>
-      </w:r>
-      <w:r>
-        <w:t xml:space="preserve"> due to l</w:t>
-      </w:r>
-      <w:r>
-        <w:t>egislation</w:t>
-      </w:r>
-      <w:r>
-        <w:t xml:space="preserve">. </w:t>
-      </w:r>
-      <w:r>
-        <w:t>Simulation</w:t>
-      </w:r>
-      <w:r>
-        <w:t>-</w:t>
-      </w:r>
-      <w:r>
-        <w:t xml:space="preserve">based learning in a health education environment has some advantages over other teaching methods used in that field depending on context, topic and method. </w:t>
-      </w:r>
-    </w:p>
-    <w:p>
-      <w:pPr>
-        <w:jc w:val="both"/>
-      </w:pPr>
-      <w:r>
-        <w:t>By creating this application, students who are studying to be a health</w:t>
-      </w:r>
-      <w:r>
-        <w:t xml:space="preserve"> care</w:t>
-      </w:r>
-      <w:r>
-        <w:t xml:space="preserve"> professional</w:t>
-      </w:r>
-      <w:r>
-        <w:t xml:space="preserve"> or medical professional</w:t>
-      </w:r>
-      <w:r>
-        <w:t xml:space="preserve"> can practice analysing patient data and statistics which can result in additional gains in knowledge, critical thinking ability, satisfaction or confidence based on studies</w:t>
-      </w:r>
-      <w:r>
-        <w:t xml:space="preserve"> [1]</w:t>
-      </w:r>
-      <w:r>
-        <w:t>.</w:t>
-      </w:r>
-      <w:r>
-        <w:t xml:space="preserve"> Therefore, by developing an application that simulates patient data based</w:t>
-      </w:r>
-      <w:r>
-        <w:t xml:space="preserve"> on</w:t>
-      </w:r>
-      <w:r>
-        <w:t xml:space="preserve"> real data sources and statistics it will benefit the students in the medical industry.</w:t>
-      </w:r>
-    </w:p>
-    <w:p>
-      <w:pPr>
-        <w:jc w:val="both"/>
-      </w:pPr>
-      <w:r>
-        <w:t>I</w:t>
-      </w:r>
-      <w:r>
-        <w:t xml:space="preserve">deally researchers would want real patient data of </w:t>
-      </w:r>
-      <w:proofErr w:type="gramStart"/>
-      <w:r>
-        <w:t>a large number of</w:t>
-      </w:r>
-      <w:proofErr w:type="gramEnd"/>
-      <w:r>
-        <w:t xml:space="preserve"> people; however, this may not be possible due to legislations. Researchers may want data to identify trends in illnesses </w:t>
-      </w:r>
-      <w:r>
-        <w:t>in various age groups and genders</w:t>
-      </w:r>
-      <w:r>
-        <w:t xml:space="preserve">. </w:t>
-      </w:r>
-      <w:r>
-        <w:t>Therefore, the application will be able to</w:t>
-      </w:r>
-      <w:r>
-        <w:t xml:space="preserve"> produce simulated data analytics based off</w:t>
-      </w:r>
-      <w:r>
-        <w:t xml:space="preserve"> the Scottish population</w:t>
-      </w:r>
-      <w:r>
-        <w:t xml:space="preserve"> for use by these researchers</w:t>
-      </w:r>
-      <w:r>
-        <w:t>.</w:t>
+        <w:t>development of economic and social statistics.</w:t>
       </w:r>
     </w:p>
     <w:p/>
     <w:p>
       <w:pPr>
-        <w:pStyle w:val="Heading3"/>
-      </w:pPr>
-      <w:bookmarkStart w:id="12" w:name="_Toc15007528"/>
-      <w:r>
-        <w:t>2</w:t>
-      </w:r>
-      <w:r>
-        <w:t>.</w:t>
-      </w:r>
-      <w:r>
-        <w:t>2</w:t>
-      </w:r>
-      <w:r>
-        <w:t xml:space="preserve"> Data Sources</w:t>
-      </w:r>
-      <w:bookmarkEnd w:id="12"/>
-    </w:p>
-    <w:p>
-      <w:pPr>
-        <w:jc w:val="both"/>
-      </w:pPr>
-      <w:r>
-        <w:t>For “RPCDS” to be useful it needs to have some sort of data which comes from valid statistical sources. In this part of the chapter various data sources are going to be talked about and how they provide valid data for the project.</w:t>
-      </w:r>
-    </w:p>
-    <w:p/>
-    <w:p>
-      <w:pPr>
         <w:pStyle w:val="Heading4"/>
       </w:pPr>
-      <w:bookmarkStart w:id="13" w:name="_Toc15007529"/>
-      <w:r>
-        <w:t>2</w:t>
-      </w:r>
-      <w:r>
-        <w:t>.</w:t>
-      </w:r>
-      <w:r>
-        <w:t>2</w:t>
-      </w:r>
-      <w:r>
-        <w:t>.1 National Records of Scotland</w:t>
-      </w:r>
-      <w:bookmarkEnd w:id="13"/>
-    </w:p>
-    <w:p>
-      <w:pPr>
-        <w:jc w:val="both"/>
-      </w:pPr>
-      <w:r>
-        <w:t xml:space="preserve">National Records of Scotland is a non-ministerial department of the Scottish Government which is responsible for civil registration, the census in Scotland, demography and statistics, family history, the national archives and historical records. </w:t>
-      </w:r>
-    </w:p>
-    <w:p>
-      <w:pPr>
-        <w:jc w:val="both"/>
-      </w:pPr>
-      <w:r>
-        <w:t xml:space="preserve">Since National Records of Scotland is a government organisation, they provide data which is used by various researchers and this would qualify as a high-quality data source for the application. The statistics that they produce </w:t>
-      </w:r>
-      <w:r>
-        <w:t xml:space="preserve">play a vital role in underpinning decisions from national to local level and are a building block in </w:t>
-      </w:r>
-      <w:r>
-        <w:t xml:space="preserve">the </w:t>
-      </w:r>
-      <w:r>
-        <w:t>development of economic and social statistics.</w:t>
-      </w:r>
-    </w:p>
-    <w:p/>
-    <w:p>
-      <w:pPr>
-        <w:pStyle w:val="Heading4"/>
-      </w:pPr>
-      <w:bookmarkStart w:id="14" w:name="_Toc15007530"/>
+      <w:bookmarkStart w:id="13" w:name="_Toc15007530"/>
       <w:r>
         <w:lastRenderedPageBreak/>
         <w:t>2</w:t>
@@ -7833,6 +7836,34 @@
       <w:r>
         <w:t>.2 Scottish Government</w:t>
       </w:r>
+      <w:bookmarkEnd w:id="13"/>
+    </w:p>
+    <w:p>
+      <w:pPr>
+        <w:jc w:val="both"/>
+      </w:pPr>
+      <w:r>
+        <w:t>The Scottish Government website provides a range of official statistics about Scotland from a variety of data producers, for information and re-use. They provide public access to data behind our official statistics in linked open data format.</w:t>
+      </w:r>
+    </w:p>
+    <w:p/>
+    <w:p>
+      <w:pPr>
+        <w:pStyle w:val="Heading4"/>
+      </w:pPr>
+      <w:bookmarkStart w:id="14" w:name="_Toc15007531"/>
+      <w:r>
+        <w:t>2</w:t>
+      </w:r>
+      <w:r>
+        <w:t>.</w:t>
+      </w:r>
+      <w:r>
+        <w:t>2</w:t>
+      </w:r>
+      <w:r>
+        <w:t>.3 ISD Scotland</w:t>
+      </w:r>
       <w:bookmarkEnd w:id="14"/>
     </w:p>
     <w:p>
@@ -7840,7 +7871,10 @@
         <w:jc w:val="both"/>
       </w:pPr>
       <w:r>
-        <w:t>The Scottish Government website provides a range of official statistics about Scotland from a variety of data producers, for information and re-use. They provide public access to data behind our official statistics in linked open data format.</w:t>
+        <w:t>Scotland has some of the best health service data in the world. This is because Scotland has information which combines high quality data, consistency, national coverage and the ability to link data to allow patient-based analysis and follow up. The Information Services Division which is a part of NHS National Services Scotland provides health information, health intelligence</w:t>
+      </w:r>
+      <w:r>
+        <w:t>, statistical services and advice that supports quality improvement in health and care and facilitates robust planning and decision making.</w:t>
       </w:r>
     </w:p>
     <w:p/>
@@ -7848,7 +7882,7 @@
       <w:pPr>
         <w:pStyle w:val="Heading4"/>
       </w:pPr>
-      <w:bookmarkStart w:id="15" w:name="_Toc15007531"/>
+      <w:bookmarkStart w:id="15" w:name="_Toc15007532"/>
       <w:r>
         <w:t>2</w:t>
       </w:r>
@@ -7859,7 +7893,10 @@
         <w:t>2</w:t>
       </w:r>
       <w:r>
-        <w:t>.3 ISD Scotland</w:t>
+        <w:t>.4</w:t>
+      </w:r>
+      <w:r>
+        <w:t xml:space="preserve"> Diabetes UK</w:t>
       </w:r>
       <w:bookmarkEnd w:id="15"/>
     </w:p>
@@ -7868,18 +7905,74 @@
         <w:jc w:val="both"/>
       </w:pPr>
       <w:r>
-        <w:t>Scotland has some of the best health service data in the world. This is because Scotland has information which combines high quality data, consistency, national coverage and the ability to link data to allow patient-based analysis and follow up. The Information Services Division which is a part of NHS National Services Scotland provides health information, health intelligence</w:t>
-      </w:r>
-      <w:r>
-        <w:t>, statistical services and advice that supports quality improvement in health and care and facilitates robust planning and decision making.</w:t>
+        <w:t xml:space="preserve">Diabetes UK is a charity which is registered Scotland, England and Wales.  The charities aim is to tackle the diabetes crisis. They </w:t>
+      </w:r>
+      <w:r>
+        <w:t>are there</w:t>
+      </w:r>
+      <w:r>
+        <w:t xml:space="preserve"> to </w:t>
+      </w:r>
+      <w:r>
+        <w:t xml:space="preserve">prevent Type 2 diabetes, campaign for and support everyone by diabetes, and fund research that will cure the condition. </w:t>
+      </w:r>
+    </w:p>
+    <w:p>
+      <w:pPr>
+        <w:jc w:val="both"/>
+      </w:pPr>
+      <w:r>
+        <w:t>Diabetes UK is UK’s leading charitable funder of diabetes research. They help others by pioneering research into all forms of diabetes and diabetes-related complications. The charity releases annual statistics on how and how many people are affected by the condition in the UK.</w:t>
+      </w:r>
+    </w:p>
+    <w:p>
+      <w:pPr>
+        <w:pStyle w:val="Heading4"/>
+      </w:pPr>
+      <w:bookmarkStart w:id="16" w:name="_Toc15007533"/>
+      <w:r>
+        <w:t>2.</w:t>
+      </w:r>
+      <w:r>
+        <w:t>2</w:t>
+      </w:r>
+      <w:r>
+        <w:t xml:space="preserve">.5 </w:t>
+      </w:r>
+      <w:proofErr w:type="spellStart"/>
+      <w:r>
+        <w:t>ScotPHO</w:t>
+      </w:r>
+      <w:bookmarkEnd w:id="16"/>
+      <w:proofErr w:type="spellEnd"/>
+    </w:p>
+    <w:p>
+      <w:pPr>
+        <w:jc w:val="both"/>
+      </w:pPr>
+      <w:proofErr w:type="spellStart"/>
+      <w:r>
+        <w:t>ScotPHO’s</w:t>
+      </w:r>
+      <w:proofErr w:type="spellEnd"/>
+      <w:r>
+        <w:t xml:space="preserve"> aim is to provide a clear picture of the health of the Scottish population and the factors that affect it. They contribute to improved collection and use of routine data on health, risk factors, behaviours and wider health determinants. </w:t>
+      </w:r>
+      <w:proofErr w:type="spellStart"/>
+      <w:r>
+        <w:t>ScotPHO</w:t>
+      </w:r>
+      <w:proofErr w:type="spellEnd"/>
+      <w:r>
+        <w:t xml:space="preserve"> takes a lead in determining Scotland’s future public health information needs, develop innovations in public health information and provide a focus for new routine public health information development where gaps exist.</w:t>
       </w:r>
     </w:p>
     <w:p/>
     <w:p>
       <w:pPr>
-        <w:pStyle w:val="Heading4"/>
-      </w:pPr>
-      <w:bookmarkStart w:id="16" w:name="_Toc15007532"/>
+        <w:pStyle w:val="Heading3"/>
+      </w:pPr>
+      <w:bookmarkStart w:id="17" w:name="_Toc15007534"/>
       <w:r>
         <w:t>2</w:t>
       </w:r>
@@ -7887,102 +7980,12 @@
         <w:t>.</w:t>
       </w:r>
       <w:r>
-        <w:t>2</w:t>
-      </w:r>
-      <w:r>
-        <w:t>.4</w:t>
-      </w:r>
-      <w:r>
-        <w:t xml:space="preserve"> Diabetes UK</w:t>
-      </w:r>
-      <w:bookmarkEnd w:id="16"/>
-    </w:p>
-    <w:p>
-      <w:pPr>
-        <w:jc w:val="both"/>
-      </w:pPr>
-      <w:r>
-        <w:t xml:space="preserve">Diabetes UK is a charity which is registered Scotland, England and Wales.  The charities aim is to tackle the diabetes crisis. They </w:t>
-      </w:r>
-      <w:r>
-        <w:t>are there</w:t>
-      </w:r>
-      <w:r>
-        <w:t xml:space="preserve"> to </w:t>
-      </w:r>
-      <w:r>
-        <w:t xml:space="preserve">prevent Type 2 diabetes, campaign for and support everyone by diabetes, and fund research that will cure the condition. </w:t>
-      </w:r>
-    </w:p>
-    <w:p>
-      <w:pPr>
-        <w:jc w:val="both"/>
-      </w:pPr>
-      <w:r>
-        <w:t>Diabetes UK is UK’s leading charitable funder of diabetes research. They help others by pioneering research into all forms of diabetes and diabetes-related complications. The charity releases annual statistics on how and how many people are affected by the condition in the UK.</w:t>
-      </w:r>
-    </w:p>
-    <w:p>
-      <w:pPr>
-        <w:pStyle w:val="Heading4"/>
-      </w:pPr>
-      <w:bookmarkStart w:id="17" w:name="_Toc15007533"/>
-      <w:r>
-        <w:t>2.</w:t>
-      </w:r>
-      <w:r>
-        <w:t>2</w:t>
-      </w:r>
-      <w:r>
-        <w:t xml:space="preserve">.5 </w:t>
-      </w:r>
-      <w:proofErr w:type="spellStart"/>
-      <w:r>
-        <w:t>ScotPHO</w:t>
+        <w:t>3</w:t>
+      </w:r>
+      <w:r>
+        <w:t xml:space="preserve"> Related Work</w:t>
       </w:r>
       <w:bookmarkEnd w:id="17"/>
-      <w:proofErr w:type="spellEnd"/>
-    </w:p>
-    <w:p>
-      <w:pPr>
-        <w:jc w:val="both"/>
-      </w:pPr>
-      <w:proofErr w:type="spellStart"/>
-      <w:r>
-        <w:t>ScotPHO’s</w:t>
-      </w:r>
-      <w:proofErr w:type="spellEnd"/>
-      <w:r>
-        <w:t xml:space="preserve"> aim is to provide a clear picture of the health of the Scottish population and the factors that affect it. They contribute to improved collection and use of routine data on health, risk factors, behaviours and wider health determinants. </w:t>
-      </w:r>
-      <w:proofErr w:type="spellStart"/>
-      <w:r>
-        <w:t>ScotPHO</w:t>
-      </w:r>
-      <w:proofErr w:type="spellEnd"/>
-      <w:r>
-        <w:t xml:space="preserve"> takes a lead in determining Scotland’s future public health information needs, develop innovations in public health information and provide a focus for new routine public health information development where gaps exist.</w:t>
-      </w:r>
-    </w:p>
-    <w:p/>
-    <w:p>
-      <w:pPr>
-        <w:pStyle w:val="Heading3"/>
-      </w:pPr>
-      <w:bookmarkStart w:id="18" w:name="_Toc15007534"/>
-      <w:r>
-        <w:t>2</w:t>
-      </w:r>
-      <w:r>
-        <w:t>.</w:t>
-      </w:r>
-      <w:r>
-        <w:t>3</w:t>
-      </w:r>
-      <w:r>
-        <w:t xml:space="preserve"> Related Work</w:t>
-      </w:r>
-      <w:bookmarkEnd w:id="18"/>
     </w:p>
     <w:p>
       <w:pPr>
@@ -8051,7 +8054,7 @@
       <w:pPr>
         <w:pStyle w:val="Heading4"/>
       </w:pPr>
-      <w:bookmarkStart w:id="19" w:name="_Toc15007535"/>
+      <w:bookmarkStart w:id="18" w:name="_Toc15007535"/>
       <w:r>
         <w:lastRenderedPageBreak/>
         <w:t>2.</w:t>
@@ -8065,7 +8068,7 @@
       <w:r>
         <w:t xml:space="preserve"> generatedata.com</w:t>
       </w:r>
-      <w:bookmarkEnd w:id="19"/>
+      <w:bookmarkEnd w:id="18"/>
     </w:p>
     <w:p>
       <w:pPr>
@@ -8183,7 +8186,7 @@
       <w:pPr>
         <w:pStyle w:val="Heading4"/>
       </w:pPr>
-      <w:bookmarkStart w:id="20" w:name="_Toc15007536"/>
+      <w:bookmarkStart w:id="19" w:name="_Toc15007536"/>
       <w:r>
         <w:lastRenderedPageBreak/>
         <w:t>2.</w:t>
@@ -8194,7 +8197,7 @@
       <w:r>
         <w:t>.2 databasetestdata.com</w:t>
       </w:r>
-      <w:bookmarkEnd w:id="20"/>
+      <w:bookmarkEnd w:id="19"/>
     </w:p>
     <w:p>
       <w:pPr>
@@ -8308,7 +8311,7 @@
         <w:pStyle w:val="Title"/>
         <w:outlineLvl w:val="0"/>
       </w:pPr>
-      <w:bookmarkStart w:id="21" w:name="_Toc15007537"/>
+      <w:bookmarkStart w:id="20" w:name="_Toc15007537"/>
       <w:r>
         <w:lastRenderedPageBreak/>
         <w:t xml:space="preserve">Chapter </w:t>
@@ -8316,16 +8319,38 @@
       <w:r>
         <w:t>3</w:t>
       </w:r>
+      <w:bookmarkEnd w:id="20"/>
+    </w:p>
+    <w:p/>
+    <w:p>
+      <w:pPr>
+        <w:pStyle w:val="Heading2"/>
+      </w:pPr>
+      <w:bookmarkStart w:id="21" w:name="_Toc15007538"/>
+      <w:r>
+        <w:t>Problem Description and Specification</w:t>
+      </w:r>
       <w:bookmarkEnd w:id="21"/>
     </w:p>
+    <w:p>
+      <w:pPr>
+        <w:jc w:val="both"/>
+      </w:pPr>
+      <w:r>
+        <w:t>The aim of this chapter is to describe in detail what the problem is and how it is going to be approached. This will include a complete list of functional and non-functional requirements to be met by the software and how these requirements were identified and approached.</w:t>
+      </w:r>
+    </w:p>
     <w:p/>
     <w:p>
       <w:pPr>
-        <w:pStyle w:val="Heading2"/>
-      </w:pPr>
-      <w:bookmarkStart w:id="22" w:name="_Toc15007538"/>
-      <w:r>
-        <w:t>Problem Description and Specification</w:t>
+        <w:pStyle w:val="Heading3"/>
+      </w:pPr>
+      <w:bookmarkStart w:id="22" w:name="_Toc15007539"/>
+      <w:r>
+        <w:t>3</w:t>
+      </w:r>
+      <w:r>
+        <w:t>.1 Problem Description</w:t>
       </w:r>
       <w:bookmarkEnd w:id="22"/>
     </w:p>
@@ -8334,28 +8359,6 @@
         <w:jc w:val="both"/>
       </w:pPr>
       <w:r>
-        <w:t>The aim of this chapter is to describe in detail what the problem is and how it is going to be approached. This will include a complete list of functional and non-functional requirements to be met by the software and how these requirements were identified and approached.</w:t>
-      </w:r>
-    </w:p>
-    <w:p/>
-    <w:p>
-      <w:pPr>
-        <w:pStyle w:val="Heading3"/>
-      </w:pPr>
-      <w:bookmarkStart w:id="23" w:name="_Toc15007539"/>
-      <w:r>
-        <w:t>3</w:t>
-      </w:r>
-      <w:r>
-        <w:t>.1 Problem Description</w:t>
-      </w:r>
-      <w:bookmarkEnd w:id="23"/>
-    </w:p>
-    <w:p>
-      <w:pPr>
-        <w:jc w:val="both"/>
-      </w:pPr>
-      <w:r>
         <w:t xml:space="preserve">The challenge in this project is that the medical </w:t>
       </w:r>
       <w:r>
@@ -8384,6 +8387,17 @@
       </w:r>
       <w:r>
         <w:t xml:space="preserve"> in Random Patient Clinical Data Simulator </w:t>
+      </w:r>
+      <w:r>
+        <w:t>– “</w:t>
+      </w:r>
+      <w:proofErr w:type="spellStart"/>
+      <w:r>
+        <w:t>dtools</w:t>
+      </w:r>
+      <w:proofErr w:type="spellEnd"/>
+      <w:r>
+        <w:t xml:space="preserve">” </w:t>
       </w:r>
       <w:r>
         <w:t xml:space="preserve">project </w:t>
@@ -8401,7 +8415,12 @@
         <w:t xml:space="preserve"> and conditions based on statistics gathered for the project. </w:t>
       </w:r>
       <w:r>
-        <w:t xml:space="preserve">Statistics come in various formats. Therefore, these statistics will have to be cleaned up in order to be used by the application. Statistical data isn’t always 100% accurate therefore, an error rate will have to implemented to make the application realistic and vary from simulation to simulation. </w:t>
+        <w:t>Statistics come in various formats. Therefore, t</w:t>
+      </w:r>
+      <w:bookmarkStart w:id="23" w:name="_GoBack"/>
+      <w:bookmarkEnd w:id="23"/>
+      <w:r>
+        <w:t xml:space="preserve">hese statistics will have to be cleaned up in order to be used by the application. Statistical data isn’t always 100% accurate therefore, an error rate will have to implemented to make the application realistic and vary from simulation to simulation. </w:t>
       </w:r>
       <w:r>
         <w:t>Each person will also require a valid postcode which is in Scotland. Each person will have to have a unique CHI Number</w:t>
@@ -21797,6 +21816,7 @@
         <w:docPartUnique/>
       </w:docPartObj>
     </w:sdtPr>
+    <w:sdtEndPr/>
     <w:sdtContent>
       <w:sdt>
         <w:sdtPr>
@@ -21806,6 +21826,7 @@
             <w:docPartUnique/>
           </w:docPartObj>
         </w:sdtPr>
+        <w:sdtEndPr/>
         <w:sdtContent>
           <w:p>
             <w:pPr>
@@ -44825,7 +44846,7 @@
 </file>
 
 <file path=customXml/itemProps1.xml><?xml version="1.0" encoding="utf-8"?>
-<ds:datastoreItem xmlns:ds="http://schemas.openxmlformats.org/officeDocument/2006/customXml" ds:itemID="{50321807-0310-49C8-ACF6-4CD6384EEB53}">
+<ds:datastoreItem xmlns:ds="http://schemas.openxmlformats.org/officeDocument/2006/customXml" ds:itemID="{C6DF3F08-4B47-4BAC-AE56-7AA0E29A714A}">
   <ds:schemaRefs>
     <ds:schemaRef ds:uri="http://schemas.openxmlformats.org/officeDocument/2006/bibliography"/>
   </ds:schemaRefs>

</xml_diff>